<commit_message>
animalTales gdd in folder didnt have time to merge sorry
</commit_message>
<xml_diff>
--- a/Docs/GDD's/AnimalTalesGDD.docx
+++ b/Docs/GDD's/AnimalTalesGDD.docx
@@ -4301,7 +4301,15 @@
                                     <w:sz w:val="36"/>
                                     <w:szCs w:val="36"/>
                                   </w:rPr>
-                                  <w:t>Version 1.0</w:t>
+                                  <w:t>Version 1.</w:t>
+                                </w:r>
+                                <w:r>
+                                  <w:rPr>
+                                    <w:color w:val="404040" w:themeColor="text1" w:themeTint="BF"/>
+                                    <w:sz w:val="36"/>
+                                    <w:szCs w:val="36"/>
+                                  </w:rPr>
+                                  <w:t>0</w:t>
                                 </w:r>
                               </w:p>
                             </w:txbxContent>
@@ -4410,7 +4418,15 @@
                               <w:sz w:val="36"/>
                               <w:szCs w:val="36"/>
                             </w:rPr>
-                            <w:t>Version 1.0</w:t>
+                            <w:t>Version 1.</w:t>
+                          </w:r>
+                          <w:r>
+                            <w:rPr>
+                              <w:color w:val="404040" w:themeColor="text1" w:themeTint="BF"/>
+                              <w:sz w:val="36"/>
+                              <w:szCs w:val="36"/>
+                            </w:rPr>
+                            <w:t>0</w:t>
                           </w:r>
                         </w:p>
                       </w:txbxContent>
@@ -4494,7 +4510,7 @@
           <w:r>
             <w:fldChar w:fldCharType="separate"/>
           </w:r>
-          <w:hyperlink w:anchor="_Toc418384605" w:history="1">
+          <w:hyperlink w:anchor="_Toc418561805" w:history="1">
             <w:r>
               <w:rPr>
                 <w:rStyle w:val="Hyperlink"/>
@@ -4543,7 +4559,7 @@
                 <w:noProof/>
                 <w:webHidden/>
               </w:rPr>
-              <w:instrText xml:space="preserve"> PAGEREF _Toc418384605 \h </w:instrText>
+              <w:instrText xml:space="preserve"> PAGEREF _Toc418561805 \h </w:instrText>
             </w:r>
             <w:r>
               <w:rPr>
@@ -4592,7 +4608,7 @@
               <w:lang w:eastAsia="en-CA"/>
             </w:rPr>
           </w:pPr>
-          <w:hyperlink w:anchor="_Toc418384606" w:history="1">
+          <w:hyperlink w:anchor="_Toc418561806" w:history="1">
             <w:r>
               <w:rPr>
                 <w:rStyle w:val="Hyperlink"/>
@@ -4641,7 +4657,7 @@
                 <w:noProof/>
                 <w:webHidden/>
               </w:rPr>
-              <w:instrText xml:space="preserve"> PAGEREF _Toc418384606 \h </w:instrText>
+              <w:instrText xml:space="preserve"> PAGEREF _Toc418561806 \h </w:instrText>
             </w:r>
             <w:r>
               <w:rPr>
@@ -4688,7 +4704,7 @@
               <w:lang w:eastAsia="en-CA"/>
             </w:rPr>
           </w:pPr>
-          <w:hyperlink w:anchor="_Toc418384607" w:history="1">
+          <w:hyperlink w:anchor="_Toc418561807" w:history="1">
             <w:r>
               <w:rPr>
                 <w:rStyle w:val="Hyperlink"/>
@@ -4735,7 +4751,7 @@
                 <w:noProof/>
                 <w:webHidden/>
               </w:rPr>
-              <w:instrText xml:space="preserve"> PAGEREF _Toc418384607 \h </w:instrText>
+              <w:instrText xml:space="preserve"> PAGEREF _Toc418561807 \h </w:instrText>
             </w:r>
             <w:r>
               <w:rPr>
@@ -4782,7 +4798,7 @@
               <w:lang w:eastAsia="en-CA"/>
             </w:rPr>
           </w:pPr>
-          <w:hyperlink w:anchor="_Toc418384608" w:history="1">
+          <w:hyperlink w:anchor="_Toc418561808" w:history="1">
             <w:r>
               <w:rPr>
                 <w:rStyle w:val="Hyperlink"/>
@@ -4829,7 +4845,7 @@
                 <w:noProof/>
                 <w:webHidden/>
               </w:rPr>
-              <w:instrText xml:space="preserve"> PAGEREF _Toc418384608 \h </w:instrText>
+              <w:instrText xml:space="preserve"> PAGEREF _Toc418561808 \h </w:instrText>
             </w:r>
             <w:r>
               <w:rPr>
@@ -4876,7 +4892,7 @@
               <w:lang w:eastAsia="en-CA"/>
             </w:rPr>
           </w:pPr>
-          <w:hyperlink w:anchor="_Toc418384609" w:history="1">
+          <w:hyperlink w:anchor="_Toc418561809" w:history="1">
             <w:r>
               <w:rPr>
                 <w:rStyle w:val="Hyperlink"/>
@@ -4923,7 +4939,7 @@
                 <w:noProof/>
                 <w:webHidden/>
               </w:rPr>
-              <w:instrText xml:space="preserve"> PAGEREF _Toc418384609 \h </w:instrText>
+              <w:instrText xml:space="preserve"> PAGEREF _Toc418561809 \h </w:instrText>
             </w:r>
             <w:r>
               <w:rPr>
@@ -4970,7 +4986,7 @@
               <w:lang w:eastAsia="en-CA"/>
             </w:rPr>
           </w:pPr>
-          <w:hyperlink w:anchor="_Toc418384610" w:history="1">
+          <w:hyperlink w:anchor="_Toc418561810" w:history="1">
             <w:r>
               <w:rPr>
                 <w:rStyle w:val="Hyperlink"/>
@@ -5017,7 +5033,7 @@
                 <w:noProof/>
                 <w:webHidden/>
               </w:rPr>
-              <w:instrText xml:space="preserve"> PAGEREF _Toc418384610 \h </w:instrText>
+              <w:instrText xml:space="preserve"> PAGEREF _Toc418561810 \h </w:instrText>
             </w:r>
             <w:r>
               <w:rPr>
@@ -5064,7 +5080,7 @@
               <w:lang w:eastAsia="en-CA"/>
             </w:rPr>
           </w:pPr>
-          <w:hyperlink w:anchor="_Toc418384611" w:history="1">
+          <w:hyperlink w:anchor="_Toc418561811" w:history="1">
             <w:r>
               <w:rPr>
                 <w:rStyle w:val="Hyperlink"/>
@@ -5109,7 +5125,7 @@
                 <w:noProof/>
                 <w:webHidden/>
               </w:rPr>
-              <w:instrText xml:space="preserve"> PAGEREF _Toc418384611 \h </w:instrText>
+              <w:instrText xml:space="preserve"> PAGEREF _Toc418561811 \h </w:instrText>
             </w:r>
             <w:r>
               <w:rPr>
@@ -5158,7 +5174,7 @@
               <w:lang w:eastAsia="en-CA"/>
             </w:rPr>
           </w:pPr>
-          <w:hyperlink w:anchor="_Toc418384612" w:history="1">
+          <w:hyperlink w:anchor="_Toc418561812" w:history="1">
             <w:r>
               <w:rPr>
                 <w:rStyle w:val="Hyperlink"/>
@@ -5207,7 +5223,7 @@
                 <w:noProof/>
                 <w:webHidden/>
               </w:rPr>
-              <w:instrText xml:space="preserve"> PAGEREF _Toc418384612 \h </w:instrText>
+              <w:instrText xml:space="preserve"> PAGEREF _Toc418561812 \h </w:instrText>
             </w:r>
             <w:r>
               <w:rPr>
@@ -5254,7 +5270,7 @@
               <w:lang w:eastAsia="en-CA"/>
             </w:rPr>
           </w:pPr>
-          <w:hyperlink w:anchor="_Toc418384613" w:history="1">
+          <w:hyperlink w:anchor="_Toc418561813" w:history="1">
             <w:r>
               <w:rPr>
                 <w:rStyle w:val="Hyperlink"/>
@@ -5301,7 +5317,7 @@
                 <w:noProof/>
                 <w:webHidden/>
               </w:rPr>
-              <w:instrText xml:space="preserve"> PAGEREF _Toc418384613 \h </w:instrText>
+              <w:instrText xml:space="preserve"> PAGEREF _Toc418561813 \h </w:instrText>
             </w:r>
             <w:r>
               <w:rPr>
@@ -5348,7 +5364,7 @@
               <w:lang w:eastAsia="en-CA"/>
             </w:rPr>
           </w:pPr>
-          <w:hyperlink w:anchor="_Toc418384614" w:history="1">
+          <w:hyperlink w:anchor="_Toc418561814" w:history="1">
             <w:r>
               <w:rPr>
                 <w:rStyle w:val="Hyperlink"/>
@@ -5395,7 +5411,7 @@
                 <w:noProof/>
                 <w:webHidden/>
               </w:rPr>
-              <w:instrText xml:space="preserve"> PAGEREF _Toc418384614 \h </w:instrText>
+              <w:instrText xml:space="preserve"> PAGEREF _Toc418561814 \h </w:instrText>
             </w:r>
             <w:r>
               <w:rPr>
@@ -5415,7 +5431,101 @@
                 <w:noProof/>
                 <w:webHidden/>
               </w:rPr>
-              <w:t>2</w:t>
+              <w:t>3</w:t>
+            </w:r>
+            <w:r>
+              <w:rPr>
+                <w:noProof/>
+                <w:webHidden/>
+              </w:rPr>
+              <w:fldChar w:fldCharType="end"/>
+            </w:r>
+          </w:hyperlink>
+        </w:p>
+        <w:p>
+          <w:pPr>
+            <w:pStyle w:val="TOC2"/>
+            <w:tabs>
+              <w:tab w:val="left" w:pos="880"/>
+              <w:tab w:val="right" w:leader="dot" w:pos="9350"/>
+            </w:tabs>
+            <w:rPr>
+              <w:rFonts w:eastAsiaTheme="minorEastAsia"/>
+              <w:smallCaps w:val="0"/>
+              <w:noProof/>
+              <w:sz w:val="22"/>
+              <w:szCs w:val="22"/>
+              <w:lang w:eastAsia="en-CA"/>
+            </w:rPr>
+          </w:pPr>
+          <w:hyperlink w:anchor="_Toc418561815" w:history="1">
+            <w:r>
+              <w:rPr>
+                <w:rStyle w:val="Hyperlink"/>
+                <w:noProof/>
+                <w:lang w:val="en-GB"/>
+              </w:rPr>
+              <w:t>3.3</w:t>
+            </w:r>
+            <w:r>
+              <w:rPr>
+                <w:rFonts w:eastAsiaTheme="minorEastAsia"/>
+                <w:smallCaps w:val="0"/>
+                <w:noProof/>
+                <w:sz w:val="22"/>
+                <w:szCs w:val="22"/>
+                <w:lang w:eastAsia="en-CA"/>
+              </w:rPr>
+              <w:tab/>
+            </w:r>
+            <w:r>
+              <w:rPr>
+                <w:rStyle w:val="Hyperlink"/>
+                <w:noProof/>
+                <w:lang w:val="en-GB"/>
+              </w:rPr>
+              <w:t>Setting</w:t>
+            </w:r>
+            <w:r>
+              <w:rPr>
+                <w:noProof/>
+                <w:webHidden/>
+              </w:rPr>
+              <w:tab/>
+            </w:r>
+            <w:r>
+              <w:rPr>
+                <w:noProof/>
+                <w:webHidden/>
+              </w:rPr>
+              <w:fldChar w:fldCharType="begin"/>
+            </w:r>
+            <w:r>
+              <w:rPr>
+                <w:noProof/>
+                <w:webHidden/>
+              </w:rPr>
+              <w:instrText xml:space="preserve"> PAGEREF _Toc418561815 \h </w:instrText>
+            </w:r>
+            <w:r>
+              <w:rPr>
+                <w:noProof/>
+                <w:webHidden/>
+              </w:rPr>
+            </w:r>
+            <w:r>
+              <w:rPr>
+                <w:noProof/>
+                <w:webHidden/>
+              </w:rPr>
+              <w:fldChar w:fldCharType="separate"/>
+            </w:r>
+            <w:r>
+              <w:rPr>
+                <w:noProof/>
+                <w:webHidden/>
+              </w:rPr>
+              <w:t>4</w:t>
             </w:r>
             <w:r>
               <w:rPr>
@@ -5444,7 +5554,7 @@
               <w:lang w:eastAsia="en-CA"/>
             </w:rPr>
           </w:pPr>
-          <w:hyperlink w:anchor="_Toc418384615" w:history="1">
+          <w:hyperlink w:anchor="_Toc418561816" w:history="1">
             <w:r>
               <w:rPr>
                 <w:rStyle w:val="Hyperlink"/>
@@ -5493,7 +5603,7 @@
                 <w:noProof/>
                 <w:webHidden/>
               </w:rPr>
-              <w:instrText xml:space="preserve"> PAGEREF _Toc418384615 \h </w:instrText>
+              <w:instrText xml:space="preserve"> PAGEREF _Toc418561816 \h </w:instrText>
             </w:r>
             <w:r>
               <w:rPr>
@@ -5513,7 +5623,7 @@
                 <w:noProof/>
                 <w:webHidden/>
               </w:rPr>
-              <w:t>2</w:t>
+              <w:t>5</w:t>
             </w:r>
             <w:r>
               <w:rPr>
@@ -5540,7 +5650,7 @@
               <w:lang w:eastAsia="en-CA"/>
             </w:rPr>
           </w:pPr>
-          <w:hyperlink w:anchor="_Toc418384616" w:history="1">
+          <w:hyperlink w:anchor="_Toc418561817" w:history="1">
             <w:r>
               <w:rPr>
                 <w:rStyle w:val="Hyperlink"/>
@@ -5587,7 +5697,7 @@
                 <w:noProof/>
                 <w:webHidden/>
               </w:rPr>
-              <w:instrText xml:space="preserve"> PAGEREF _Toc418384616 \h </w:instrText>
+              <w:instrText xml:space="preserve"> PAGEREF _Toc418561817 \h </w:instrText>
             </w:r>
             <w:r>
               <w:rPr>
@@ -5607,7 +5717,7 @@
                 <w:noProof/>
                 <w:webHidden/>
               </w:rPr>
-              <w:t>2</w:t>
+              <w:t>5</w:t>
             </w:r>
             <w:r>
               <w:rPr>
@@ -5634,7 +5744,7 @@
               <w:lang w:eastAsia="en-CA"/>
             </w:rPr>
           </w:pPr>
-          <w:hyperlink w:anchor="_Toc418384617" w:history="1">
+          <w:hyperlink w:anchor="_Toc418561818" w:history="1">
             <w:r>
               <w:rPr>
                 <w:rStyle w:val="Hyperlink"/>
@@ -5660,7 +5770,7 @@
                 <w:noProof/>
                 <w:lang w:val="en-GB"/>
               </w:rPr>
-              <w:t>Scoring and Leveling-Up</w:t>
+              <w:t>Scoring and Points</w:t>
             </w:r>
             <w:r>
               <w:rPr>
@@ -5681,7 +5791,7 @@
                 <w:noProof/>
                 <w:webHidden/>
               </w:rPr>
-              <w:instrText xml:space="preserve"> PAGEREF _Toc418384617 \h </w:instrText>
+              <w:instrText xml:space="preserve"> PAGEREF _Toc418561818 \h </w:instrText>
             </w:r>
             <w:r>
               <w:rPr>
@@ -5701,7 +5811,7 @@
                 <w:noProof/>
                 <w:webHidden/>
               </w:rPr>
-              <w:t>3</w:t>
+              <w:t>5</w:t>
             </w:r>
             <w:r>
               <w:rPr>
@@ -5728,7 +5838,7 @@
               <w:lang w:eastAsia="en-CA"/>
             </w:rPr>
           </w:pPr>
-          <w:hyperlink w:anchor="_Toc418384618" w:history="1">
+          <w:hyperlink w:anchor="_Toc418561819" w:history="1">
             <w:r>
               <w:rPr>
                 <w:rStyle w:val="Hyperlink"/>
@@ -5775,7 +5885,7 @@
                 <w:noProof/>
                 <w:webHidden/>
               </w:rPr>
-              <w:instrText xml:space="preserve"> PAGEREF _Toc418384618 \h </w:instrText>
+              <w:instrText xml:space="preserve"> PAGEREF _Toc418561819 \h </w:instrText>
             </w:r>
             <w:r>
               <w:rPr>
@@ -5795,7 +5905,7 @@
                 <w:noProof/>
                 <w:webHidden/>
               </w:rPr>
-              <w:t>3</w:t>
+              <w:t>5</w:t>
             </w:r>
             <w:r>
               <w:rPr>
@@ -5824,7 +5934,7 @@
               <w:lang w:eastAsia="en-CA"/>
             </w:rPr>
           </w:pPr>
-          <w:hyperlink w:anchor="_Toc418384619" w:history="1">
+          <w:hyperlink w:anchor="_Toc418561820" w:history="1">
             <w:r>
               <w:rPr>
                 <w:rStyle w:val="Hyperlink"/>
@@ -5873,7 +5983,7 @@
                 <w:noProof/>
                 <w:webHidden/>
               </w:rPr>
-              <w:instrText xml:space="preserve"> PAGEREF _Toc418384619 \h </w:instrText>
+              <w:instrText xml:space="preserve"> PAGEREF _Toc418561820 \h </w:instrText>
             </w:r>
             <w:r>
               <w:rPr>
@@ -5893,7 +6003,7 @@
                 <w:noProof/>
                 <w:webHidden/>
               </w:rPr>
-              <w:t>3</w:t>
+              <w:t>6</w:t>
             </w:r>
             <w:r>
               <w:rPr>
@@ -5920,7 +6030,7 @@
               <w:lang w:eastAsia="en-CA"/>
             </w:rPr>
           </w:pPr>
-          <w:hyperlink w:anchor="_Toc418384620" w:history="1">
+          <w:hyperlink w:anchor="_Toc418561821" w:history="1">
             <w:r>
               <w:rPr>
                 <w:rStyle w:val="Hyperlink"/>
@@ -5967,7 +6077,7 @@
                 <w:noProof/>
                 <w:webHidden/>
               </w:rPr>
-              <w:instrText xml:space="preserve"> PAGEREF _Toc418384620 \h </w:instrText>
+              <w:instrText xml:space="preserve"> PAGEREF _Toc418561821 \h </w:instrText>
             </w:r>
             <w:r>
               <w:rPr>
@@ -5987,7 +6097,7 @@
                 <w:noProof/>
                 <w:webHidden/>
               </w:rPr>
-              <w:t>3</w:t>
+              <w:t>6</w:t>
             </w:r>
             <w:r>
               <w:rPr>
@@ -6014,12 +6124,11 @@
               <w:lang w:eastAsia="en-CA"/>
             </w:rPr>
           </w:pPr>
-          <w:hyperlink w:anchor="_Toc418384621" w:history="1">
+          <w:hyperlink w:anchor="_Toc418561822" w:history="1">
             <w:r>
               <w:rPr>
                 <w:rStyle w:val="Hyperlink"/>
                 <w:noProof/>
-                <w:lang w:val="en-GB"/>
               </w:rPr>
               <w:t>5.2</w:t>
             </w:r>
@@ -6038,9 +6147,8 @@
               <w:rPr>
                 <w:rStyle w:val="Hyperlink"/>
                 <w:noProof/>
-                <w:lang w:val="en-GB"/>
-              </w:rPr>
-              <w:t>Game Menu Interface</w:t>
+              </w:rPr>
+              <w:t>HUD</w:t>
             </w:r>
             <w:r>
               <w:rPr>
@@ -6061,7 +6169,7 @@
                 <w:noProof/>
                 <w:webHidden/>
               </w:rPr>
-              <w:instrText xml:space="preserve"> PAGEREF _Toc418384621 \h </w:instrText>
+              <w:instrText xml:space="preserve"> PAGEREF _Toc418561822 \h </w:instrText>
             </w:r>
             <w:r>
               <w:rPr>
@@ -6081,7 +6189,7 @@
                 <w:noProof/>
                 <w:webHidden/>
               </w:rPr>
-              <w:t>3</w:t>
+              <w:t>6</w:t>
             </w:r>
             <w:r>
               <w:rPr>
@@ -6108,7 +6216,7 @@
               <w:lang w:eastAsia="en-CA"/>
             </w:rPr>
           </w:pPr>
-          <w:hyperlink w:anchor="_Toc418384622" w:history="1">
+          <w:hyperlink w:anchor="_Toc418561823" w:history="1">
             <w:r>
               <w:rPr>
                 <w:rStyle w:val="Hyperlink"/>
@@ -6132,7 +6240,7 @@
                 <w:rStyle w:val="Hyperlink"/>
                 <w:noProof/>
               </w:rPr>
-              <w:t>HUD</w:t>
+              <w:t>Screenshots</w:t>
             </w:r>
             <w:r>
               <w:rPr>
@@ -6153,7 +6261,7 @@
                 <w:noProof/>
                 <w:webHidden/>
               </w:rPr>
-              <w:instrText xml:space="preserve"> PAGEREF _Toc418384622 \h </w:instrText>
+              <w:instrText xml:space="preserve"> PAGEREF _Toc418561823 \h </w:instrText>
             </w:r>
             <w:r>
               <w:rPr>
@@ -6173,7 +6281,7 @@
                 <w:noProof/>
                 <w:webHidden/>
               </w:rPr>
-              <w:t>3</w:t>
+              <w:t>7</w:t>
             </w:r>
             <w:r>
               <w:rPr>
@@ -6202,7 +6310,7 @@
               <w:lang w:eastAsia="en-CA"/>
             </w:rPr>
           </w:pPr>
-          <w:hyperlink w:anchor="_Toc418384623" w:history="1">
+          <w:hyperlink w:anchor="_Toc418561824" w:history="1">
             <w:r>
               <w:rPr>
                 <w:rStyle w:val="Hyperlink"/>
@@ -6251,7 +6359,7 @@
                 <w:noProof/>
                 <w:webHidden/>
               </w:rPr>
-              <w:instrText xml:space="preserve"> PAGEREF _Toc418384623 \h </w:instrText>
+              <w:instrText xml:space="preserve"> PAGEREF _Toc418561824 \h </w:instrText>
             </w:r>
             <w:r>
               <w:rPr>
@@ -6271,7 +6379,7 @@
                 <w:noProof/>
                 <w:webHidden/>
               </w:rPr>
-              <w:t>3</w:t>
+              <w:t>7</w:t>
             </w:r>
             <w:r>
               <w:rPr>
@@ -6298,7 +6406,7 @@
               <w:lang w:eastAsia="en-CA"/>
             </w:rPr>
           </w:pPr>
-          <w:hyperlink w:anchor="_Toc418384624" w:history="1">
+          <w:hyperlink w:anchor="_Toc418561825" w:history="1">
             <w:r>
               <w:rPr>
                 <w:rStyle w:val="Hyperlink"/>
@@ -6345,7 +6453,7 @@
                 <w:noProof/>
                 <w:webHidden/>
               </w:rPr>
-              <w:instrText xml:space="preserve"> PAGEREF _Toc418384624 \h </w:instrText>
+              <w:instrText xml:space="preserve"> PAGEREF _Toc418561825 \h </w:instrText>
             </w:r>
             <w:r>
               <w:rPr>
@@ -6365,7 +6473,7 @@
                 <w:noProof/>
                 <w:webHidden/>
               </w:rPr>
-              <w:t>3</w:t>
+              <w:t>7</w:t>
             </w:r>
             <w:r>
               <w:rPr>
@@ -6394,7 +6502,7 @@
               <w:lang w:eastAsia="en-CA"/>
             </w:rPr>
           </w:pPr>
-          <w:hyperlink w:anchor="_Toc418384625" w:history="1">
+          <w:hyperlink w:anchor="_Toc418561826" w:history="1">
             <w:r>
               <w:rPr>
                 <w:rStyle w:val="Hyperlink"/>
@@ -6443,7 +6551,7 @@
                 <w:noProof/>
                 <w:webHidden/>
               </w:rPr>
-              <w:instrText xml:space="preserve"> PAGEREF _Toc418384625 \h </w:instrText>
+              <w:instrText xml:space="preserve"> PAGEREF _Toc418561826 \h </w:instrText>
             </w:r>
             <w:r>
               <w:rPr>
@@ -6463,7 +6571,7 @@
                 <w:noProof/>
                 <w:webHidden/>
               </w:rPr>
-              <w:t>3</w:t>
+              <w:t>8</w:t>
             </w:r>
             <w:r>
               <w:rPr>
@@ -6492,7 +6600,7 @@
               <w:lang w:eastAsia="en-CA"/>
             </w:rPr>
           </w:pPr>
-          <w:hyperlink w:anchor="_Toc418384626" w:history="1">
+          <w:hyperlink w:anchor="_Toc418561827" w:history="1">
             <w:r>
               <w:rPr>
                 <w:rStyle w:val="Hyperlink"/>
@@ -6539,7 +6647,7 @@
                 <w:noProof/>
                 <w:webHidden/>
               </w:rPr>
-              <w:instrText xml:space="preserve"> PAGEREF _Toc418384626 \h </w:instrText>
+              <w:instrText xml:space="preserve"> PAGEREF _Toc418561827 \h </w:instrText>
             </w:r>
             <w:r>
               <w:rPr>
@@ -6559,7 +6667,7 @@
                 <w:noProof/>
                 <w:webHidden/>
               </w:rPr>
-              <w:t>4</w:t>
+              <w:t>8</w:t>
             </w:r>
             <w:r>
               <w:rPr>
@@ -6588,7 +6696,7 @@
               <w:lang w:eastAsia="en-CA"/>
             </w:rPr>
           </w:pPr>
-          <w:hyperlink w:anchor="_Toc418384627" w:history="1">
+          <w:hyperlink w:anchor="_Toc418561828" w:history="1">
             <w:r>
               <w:rPr>
                 <w:rStyle w:val="Hyperlink"/>
@@ -6635,7 +6743,7 @@
                 <w:noProof/>
                 <w:webHidden/>
               </w:rPr>
-              <w:instrText xml:space="preserve"> PAGEREF _Toc418384627 \h </w:instrText>
+              <w:instrText xml:space="preserve"> PAGEREF _Toc418561828 \h </w:instrText>
             </w:r>
             <w:r>
               <w:rPr>
@@ -6655,7 +6763,7 @@
                 <w:noProof/>
                 <w:webHidden/>
               </w:rPr>
-              <w:t>4</w:t>
+              <w:t>8</w:t>
             </w:r>
             <w:r>
               <w:rPr>
@@ -6684,7 +6792,7 @@
               <w:lang w:eastAsia="en-CA"/>
             </w:rPr>
           </w:pPr>
-          <w:hyperlink w:anchor="_Toc418384628" w:history="1">
+          <w:hyperlink w:anchor="_Toc418561829" w:history="1">
             <w:r>
               <w:rPr>
                 <w:rStyle w:val="Hyperlink"/>
@@ -6731,7 +6839,7 @@
                 <w:noProof/>
                 <w:webHidden/>
               </w:rPr>
-              <w:instrText xml:space="preserve"> PAGEREF _Toc418384628 \h </w:instrText>
+              <w:instrText xml:space="preserve"> PAGEREF _Toc418561829 \h </w:instrText>
             </w:r>
             <w:r>
               <w:rPr>
@@ -6751,7 +6859,7 @@
                 <w:noProof/>
                 <w:webHidden/>
               </w:rPr>
-              <w:t>4</w:t>
+              <w:t>8</w:t>
             </w:r>
             <w:r>
               <w:rPr>
@@ -6778,7 +6886,7 @@
               <w:lang w:eastAsia="en-CA"/>
             </w:rPr>
           </w:pPr>
-          <w:hyperlink w:anchor="_Toc418384629" w:history="1">
+          <w:hyperlink w:anchor="_Toc418561830" w:history="1">
             <w:r>
               <w:rPr>
                 <w:rStyle w:val="Hyperlink"/>
@@ -6802,7 +6910,7 @@
                 <w:rStyle w:val="Hyperlink"/>
                 <w:noProof/>
               </w:rPr>
-              <w:t>Alpha Version</w:t>
+              <w:t>Milestone 1 - Alpha Version</w:t>
             </w:r>
             <w:r>
               <w:rPr>
@@ -6823,7 +6931,7 @@
                 <w:noProof/>
                 <w:webHidden/>
               </w:rPr>
-              <w:instrText xml:space="preserve"> PAGEREF _Toc418384629 \h </w:instrText>
+              <w:instrText xml:space="preserve"> PAGEREF _Toc418561830 \h </w:instrText>
             </w:r>
             <w:r>
               <w:rPr>
@@ -6843,7 +6951,7 @@
                 <w:noProof/>
                 <w:webHidden/>
               </w:rPr>
-              <w:t>4</w:t>
+              <w:t>8</w:t>
             </w:r>
             <w:r>
               <w:rPr>
@@ -6870,7 +6978,7 @@
               <w:lang w:eastAsia="en-CA"/>
             </w:rPr>
           </w:pPr>
-          <w:hyperlink w:anchor="_Toc418384630" w:history="1">
+          <w:hyperlink w:anchor="_Toc418561831" w:history="1">
             <w:r>
               <w:rPr>
                 <w:rStyle w:val="Hyperlink"/>
@@ -6894,7 +7002,7 @@
                 <w:rStyle w:val="Hyperlink"/>
                 <w:noProof/>
               </w:rPr>
-              <w:t>Beta Version</w:t>
+              <w:t>Milestone 2 - Beta Version</w:t>
             </w:r>
             <w:r>
               <w:rPr>
@@ -6915,7 +7023,7 @@
                 <w:noProof/>
                 <w:webHidden/>
               </w:rPr>
-              <w:instrText xml:space="preserve"> PAGEREF _Toc418384630 \h </w:instrText>
+              <w:instrText xml:space="preserve"> PAGEREF _Toc418561831 \h </w:instrText>
             </w:r>
             <w:r>
               <w:rPr>
@@ -6935,7 +7043,7 @@
                 <w:noProof/>
                 <w:webHidden/>
               </w:rPr>
-              <w:t>4</w:t>
+              <w:t>8</w:t>
             </w:r>
             <w:r>
               <w:rPr>
@@ -6962,7 +7070,7 @@
               <w:lang w:eastAsia="en-CA"/>
             </w:rPr>
           </w:pPr>
-          <w:hyperlink w:anchor="_Toc418384631" w:history="1">
+          <w:hyperlink w:anchor="_Toc418561832" w:history="1">
             <w:r>
               <w:rPr>
                 <w:rStyle w:val="Hyperlink"/>
@@ -6986,7 +7094,7 @@
                 <w:rStyle w:val="Hyperlink"/>
                 <w:noProof/>
               </w:rPr>
-              <w:t>Silver Version</w:t>
+              <w:t>Milestone 3 - Silver Version</w:t>
             </w:r>
             <w:r>
               <w:rPr>
@@ -7007,7 +7115,7 @@
                 <w:noProof/>
                 <w:webHidden/>
               </w:rPr>
-              <w:instrText xml:space="preserve"> PAGEREF _Toc418384631 \h </w:instrText>
+              <w:instrText xml:space="preserve"> PAGEREF _Toc418561832 \h </w:instrText>
             </w:r>
             <w:r>
               <w:rPr>
@@ -7027,7 +7135,7 @@
                 <w:noProof/>
                 <w:webHidden/>
               </w:rPr>
-              <w:t>5</w:t>
+              <w:t>9</w:t>
             </w:r>
             <w:r>
               <w:rPr>
@@ -7054,7 +7162,7 @@
               <w:lang w:eastAsia="en-CA"/>
             </w:rPr>
           </w:pPr>
-          <w:hyperlink w:anchor="_Toc418384632" w:history="1">
+          <w:hyperlink w:anchor="_Toc418561833" w:history="1">
             <w:r>
               <w:rPr>
                 <w:rStyle w:val="Hyperlink"/>
@@ -7078,7 +7186,7 @@
                 <w:rStyle w:val="Hyperlink"/>
                 <w:noProof/>
               </w:rPr>
-              <w:t>Gold Version</w:t>
+              <w:t>Milestone 4 - Gold Version</w:t>
             </w:r>
             <w:r>
               <w:rPr>
@@ -7099,7 +7207,7 @@
                 <w:noProof/>
                 <w:webHidden/>
               </w:rPr>
-              <w:instrText xml:space="preserve"> PAGEREF _Toc418384632 \h </w:instrText>
+              <w:instrText xml:space="preserve"> PAGEREF _Toc418561833 \h </w:instrText>
             </w:r>
             <w:r>
               <w:rPr>
@@ -7119,7 +7227,7 @@
                 <w:noProof/>
                 <w:webHidden/>
               </w:rPr>
-              <w:t>5</w:t>
+              <w:t>9</w:t>
             </w:r>
             <w:r>
               <w:rPr>
@@ -7199,7 +7307,7 @@
           <w:lang w:val="en-GB"/>
         </w:rPr>
       </w:pPr>
-      <w:bookmarkStart w:id="0" w:name="_Toc418384605"/>
+      <w:bookmarkStart w:id="0" w:name="_Toc418561805"/>
       <w:r>
         <w:rPr>
           <w:lang w:val="en-GB"/>
@@ -7249,16 +7357,22 @@
           <w:lang w:val="en-GB"/>
         </w:rPr>
         <w:br/>
-        <w:t>Programming Interns</w:t>
-      </w:r>
-      <w:proofErr w:type="gramStart"/>
-      <w:r>
-        <w:rPr>
-          <w:lang w:val="en-GB"/>
-        </w:rPr>
-        <w:t>: ???</w:t>
-      </w:r>
-      <w:proofErr w:type="gramEnd"/>
+        <w:t xml:space="preserve">Programming Interns: </w:t>
+      </w:r>
+      <w:r>
+        <w:rPr>
+          <w:lang w:val="en-GB"/>
+        </w:rPr>
+        <w:t>TBD</w:t>
+      </w:r>
+    </w:p>
+    <w:p>
+      <w:pPr>
+        <w:ind w:left="432"/>
+        <w:rPr>
+          <w:lang w:val="en-GB"/>
+        </w:rPr>
+      </w:pPr>
     </w:p>
     <w:p>
       <w:pPr>
@@ -7267,7 +7381,7 @@
           <w:lang w:val="en-GB"/>
         </w:rPr>
       </w:pPr>
-      <w:bookmarkStart w:id="1" w:name="_Toc418384606"/>
+      <w:bookmarkStart w:id="1" w:name="_Toc418561806"/>
       <w:r>
         <w:rPr>
           <w:lang w:val="en-GB"/>
@@ -7283,7 +7397,7 @@
           <w:lang w:val="en-GB"/>
         </w:rPr>
       </w:pPr>
-      <w:bookmarkStart w:id="2" w:name="_Toc418384607"/>
+      <w:bookmarkStart w:id="2" w:name="_Toc418561807"/>
       <w:r>
         <w:rPr>
           <w:lang w:val="en-GB"/>
@@ -7295,9 +7409,6 @@
     <w:p>
       <w:pPr>
         <w:ind w:left="576"/>
-        <w:rPr>
-          <w:lang w:val="en-GB"/>
-        </w:rPr>
       </w:pPr>
       <w:r>
         <w:rPr>
@@ -7315,8 +7426,31 @@
         <w:rPr>
           <w:lang w:val="en-GB"/>
         </w:rPr>
-        <w:t xml:space="preserve"> Drag the </w:t>
-      </w:r>
+        <w:t xml:space="preserve"> </w:t>
+      </w:r>
+      <w:r>
+        <w:t xml:space="preserve">The </w:t>
+      </w:r>
+      <w:r>
+        <w:t>objective</w:t>
+      </w:r>
+      <w:r>
+        <w:t xml:space="preserve"> is to help Mollie find her animal friends</w:t>
+      </w:r>
+      <w:r>
+        <w:t xml:space="preserve">, collecting as many points as possible, and learning to spell along the way. As points are collected, you level up </w:t>
+      </w:r>
+      <w:r>
+        <w:t>and the words get slightly harder to spell. Each time a mistake is made, an animal runs away and you lose points. The game is over when 5 mistakes are made.</w:t>
+      </w:r>
+    </w:p>
+    <w:p>
+      <w:pPr>
+        <w:ind w:left="576"/>
+        <w:rPr>
+          <w:lang w:val="en-GB"/>
+        </w:rPr>
+      </w:pPr>
     </w:p>
     <w:p>
       <w:pPr>
@@ -7325,7 +7459,7 @@
           <w:lang w:val="en-GB"/>
         </w:rPr>
       </w:pPr>
-      <w:bookmarkStart w:id="3" w:name="_Toc418384608"/>
+      <w:bookmarkStart w:id="3" w:name="_Toc418561808"/>
       <w:r>
         <w:rPr>
           <w:lang w:val="en-GB"/>
@@ -7363,17 +7497,111 @@
         <w:rPr>
           <w:lang w:val="en-GB"/>
         </w:rPr>
+        <w:t>Family</w:t>
+      </w:r>
+      <w:r>
+        <w:rPr>
+          <w:lang w:val="en-GB"/>
+        </w:rPr>
+        <w:t>,</w:t>
+      </w:r>
+      <w:r>
+        <w:rPr>
+          <w:lang w:val="en-GB"/>
+        </w:rPr>
+        <w:t xml:space="preserve"> </w:t>
+      </w:r>
+      <w:r>
+        <w:rPr>
+          <w:lang w:val="en-GB"/>
+        </w:rPr>
         <w:t>Puzzle</w:t>
       </w:r>
     </w:p>
     <w:p>
       <w:pPr>
+        <w:ind w:firstLine="576"/>
+        <w:rPr>
+          <w:lang w:val="en-GB"/>
+        </w:rPr>
+      </w:pPr>
+    </w:p>
+    <w:p>
+      <w:pPr>
         <w:pStyle w:val="Heading2"/>
         <w:rPr>
           <w:lang w:val="en-GB"/>
         </w:rPr>
       </w:pPr>
-      <w:bookmarkStart w:id="4" w:name="_Toc418384609"/>
+      <w:bookmarkStart w:id="4" w:name="_Toc418561809"/>
+      <w:r>
+        <w:rPr>
+          <w:noProof/>
+          <w:lang w:eastAsia="en-CA"/>
+        </w:rPr>
+        <w:drawing>
+          <wp:anchor distT="0" distB="0" distL="114300" distR="114300" simplePos="0" relativeHeight="251677696" behindDoc="0" locked="0" layoutInCell="1" allowOverlap="1" wp14:anchorId="6AFF1813" wp14:editId="43C81554">
+            <wp:simplePos x="0" y="0"/>
+            <wp:positionH relativeFrom="margin">
+              <wp:align>center</wp:align>
+            </wp:positionH>
+            <wp:positionV relativeFrom="paragraph">
+              <wp:posOffset>4445</wp:posOffset>
+            </wp:positionV>
+            <wp:extent cx="524510" cy="772045"/>
+            <wp:effectExtent l="0" t="0" r="8890" b="9525"/>
+            <wp:wrapNone/>
+            <wp:docPr id="46" name="Picture 46" descr="C:\Users\Nicole\AppData\Local\Microsoft\Windows\INetCache\Content.Word\e for everyone.jpg"/>
+            <wp:cNvGraphicFramePr>
+              <a:graphicFrameLocks xmlns:a="http://schemas.openxmlformats.org/drawingml/2006/main" noChangeAspect="1"/>
+            </wp:cNvGraphicFramePr>
+            <a:graphic xmlns:a="http://schemas.openxmlformats.org/drawingml/2006/main">
+              <a:graphicData uri="http://schemas.openxmlformats.org/drawingml/2006/picture">
+                <pic:pic xmlns:pic="http://schemas.openxmlformats.org/drawingml/2006/picture">
+                  <pic:nvPicPr>
+                    <pic:cNvPr id="0" name="Picture 113" descr="C:\Users\Nicole\AppData\Local\Microsoft\Windows\INetCache\Content.Word\e for everyone.jpg"/>
+                    <pic:cNvPicPr>
+                      <a:picLocks noChangeAspect="1" noChangeArrowheads="1"/>
+                    </pic:cNvPicPr>
+                  </pic:nvPicPr>
+                  <pic:blipFill>
+                    <a:blip r:embed="rId9" cstate="print">
+                      <a:extLst>
+                        <a:ext uri="{28A0092B-C50C-407E-A947-70E740481C1C}">
+                          <a14:useLocalDpi xmlns:a14="http://schemas.microsoft.com/office/drawing/2010/main" val="0"/>
+                        </a:ext>
+                      </a:extLst>
+                    </a:blip>
+                    <a:srcRect/>
+                    <a:stretch>
+                      <a:fillRect/>
+                    </a:stretch>
+                  </pic:blipFill>
+                  <pic:spPr bwMode="auto">
+                    <a:xfrm>
+                      <a:off x="0" y="0"/>
+                      <a:ext cx="524510" cy="772045"/>
+                    </a:xfrm>
+                    <a:prstGeom prst="rect">
+                      <a:avLst/>
+                    </a:prstGeom>
+                    <a:noFill/>
+                    <a:ln>
+                      <a:noFill/>
+                    </a:ln>
+                  </pic:spPr>
+                </pic:pic>
+              </a:graphicData>
+            </a:graphic>
+            <wp14:sizeRelH relativeFrom="page">
+              <wp14:pctWidth>0</wp14:pctWidth>
+            </wp14:sizeRelH>
+            <wp14:sizeRelV relativeFrom="page">
+              <wp14:pctHeight>0</wp14:pctHeight>
+            </wp14:sizeRelV>
+          </wp:anchor>
+        </w:drawing>
+      </w:r>
       <w:r>
         <w:rPr>
           <w:lang w:val="en-GB"/>
@@ -7399,6 +7627,12 @@
         </w:rPr>
         <w:t>General Audience</w:t>
       </w:r>
+      <w:r>
+        <w:rPr>
+          <w:lang w:val="en-GB"/>
+        </w:rPr>
+        <w:t xml:space="preserve"> </w:t>
+      </w:r>
     </w:p>
     <w:p>
       <w:pPr>
@@ -7450,12 +7684,21 @@
     </w:p>
     <w:p>
       <w:pPr>
+        <w:pStyle w:val="ListParagraph"/>
+        <w:ind w:left="936"/>
+        <w:rPr>
+          <w:lang w:val="en-GB"/>
+        </w:rPr>
+      </w:pPr>
+    </w:p>
+    <w:p>
+      <w:pPr>
         <w:pStyle w:val="Heading2"/>
         <w:rPr>
           <w:lang w:val="en-GB"/>
         </w:rPr>
       </w:pPr>
-      <w:bookmarkStart w:id="5" w:name="_Toc418384610"/>
+      <w:bookmarkStart w:id="5" w:name="_Toc418561810"/>
       <w:r>
         <w:rPr>
           <w:lang w:val="en-GB"/>
@@ -7516,9 +7759,17 @@
     </w:p>
     <w:p>
       <w:pPr>
+        <w:ind w:left="576"/>
+        <w:rPr>
+          <w:lang w:val="en-GB"/>
+        </w:rPr>
+      </w:pPr>
+    </w:p>
+    <w:p>
+      <w:pPr>
         <w:pStyle w:val="Heading2"/>
       </w:pPr>
-      <w:bookmarkStart w:id="6" w:name="_Toc418384611"/>
+      <w:bookmarkStart w:id="6" w:name="_Toc418561811"/>
       <w:r>
         <w:t>Requirements</w:t>
       </w:r>
@@ -7537,12 +7788,17 @@
     </w:p>
     <w:p>
       <w:pPr>
+        <w:ind w:left="576"/>
+      </w:pPr>
+    </w:p>
+    <w:p>
+      <w:pPr>
         <w:pStyle w:val="Heading1"/>
         <w:rPr>
           <w:lang w:val="en-GB"/>
         </w:rPr>
       </w:pPr>
-      <w:bookmarkStart w:id="7" w:name="_Toc418384612"/>
+      <w:bookmarkStart w:id="7" w:name="_Toc418561812"/>
       <w:r>
         <w:rPr>
           <w:lang w:val="en-GB"/>
@@ -7558,7 +7814,7 @@
           <w:lang w:val="en-GB"/>
         </w:rPr>
       </w:pPr>
-      <w:bookmarkStart w:id="8" w:name="_Toc418384613"/>
+      <w:bookmarkStart w:id="8" w:name="_Toc418561813"/>
       <w:r>
         <w:rPr>
           <w:lang w:val="en-GB"/>
@@ -7576,12 +7832,15 @@
     <w:p>
       <w:pPr>
         <w:ind w:left="576"/>
-        <w:rPr>
-          <w:lang w:val="en-GB"/>
-        </w:rPr>
-      </w:pPr>
-      <w:r>
-        <w:t xml:space="preserve">Learn to read with the help of cute animal friends such as Leo the Lion, </w:t>
+      </w:pPr>
+      <w:r>
+        <w:t xml:space="preserve">Learn to read with the help of cute animal friends such as </w:t>
+      </w:r>
+      <w:r>
+        <w:t xml:space="preserve">Mollie the Monkey, </w:t>
+      </w:r>
+      <w:r>
+        <w:t xml:space="preserve">Leo the Lion, </w:t>
       </w:r>
       <w:r>
         <w:t>Sparkles the</w:t>
@@ -7589,6 +7848,36 @@
       <w:r>
         <w:t xml:space="preserve"> Squirrel, and many more. </w:t>
       </w:r>
+      <w:r>
+        <w:t xml:space="preserve"> Mollie will ask a question and to help find the next anima</w:t>
+      </w:r>
+      <w:r>
+        <w:t xml:space="preserve">l, </w:t>
+      </w:r>
+      <w:r>
+        <w:lastRenderedPageBreak/>
+        <w:t xml:space="preserve">spell the answer </w:t>
+      </w:r>
+      <w:r>
+        <w:t xml:space="preserve">correctly </w:t>
+      </w:r>
+      <w:r>
+        <w:t>to find them</w:t>
+      </w:r>
+      <w:r>
+        <w:t xml:space="preserve">. </w:t>
+      </w:r>
+      <w:r>
+        <w:t>Help Mollie find all her animal friends and learn to spell at the same time.</w:t>
+      </w:r>
+    </w:p>
+    <w:p>
+      <w:pPr>
+        <w:ind w:left="576"/>
+        <w:rPr>
+          <w:lang w:val="en-GB"/>
+        </w:rPr>
+      </w:pPr>
     </w:p>
     <w:p>
       <w:pPr>
@@ -7597,7 +7886,7 @@
           <w:lang w:val="en-GB"/>
         </w:rPr>
       </w:pPr>
-      <w:bookmarkStart w:id="9" w:name="_Toc418384614"/>
+      <w:bookmarkStart w:id="9" w:name="_Toc418561814"/>
       <w:r>
         <w:rPr>
           <w:lang w:val="en-GB"/>
@@ -7608,11 +7897,203 @@
     </w:p>
     <w:p>
       <w:pPr>
-        <w:pStyle w:val="ListParagraph"/>
-        <w:numPr>
-          <w:ilvl w:val="0"/>
-          <w:numId w:val="25"/>
-        </w:numPr>
+        <w:rPr>
+          <w:lang w:val="en-GB"/>
+        </w:rPr>
+      </w:pPr>
+      <w:r>
+        <w:rPr>
+          <w:noProof/>
+          <w:lang w:eastAsia="en-CA"/>
+        </w:rPr>
+        <w:drawing>
+          <wp:anchor distT="0" distB="0" distL="114300" distR="114300" simplePos="0" relativeHeight="251664384" behindDoc="0" locked="0" layoutInCell="1" allowOverlap="1" wp14:anchorId="2908366E" wp14:editId="38E7390D">
+            <wp:simplePos x="0" y="0"/>
+            <wp:positionH relativeFrom="margin">
+              <wp:align>left</wp:align>
+            </wp:positionH>
+            <wp:positionV relativeFrom="paragraph">
+              <wp:posOffset>127000</wp:posOffset>
+            </wp:positionV>
+            <wp:extent cx="1371600" cy="1371600"/>
+            <wp:effectExtent l="0" t="0" r="0" b="0"/>
+            <wp:wrapSquare wrapText="bothSides"/>
+            <wp:docPr id="35" name="Picture 35" descr="C:\Users\Nicole\AppData\Local\Microsoft\Windows\INetCache\Content.Word\Monkey1.png"/>
+            <wp:cNvGraphicFramePr>
+              <a:graphicFrameLocks xmlns:a="http://schemas.openxmlformats.org/drawingml/2006/main" noChangeAspect="1"/>
+            </wp:cNvGraphicFramePr>
+            <a:graphic xmlns:a="http://schemas.openxmlformats.org/drawingml/2006/main">
+              <a:graphicData uri="http://schemas.openxmlformats.org/drawingml/2006/picture">
+                <pic:pic xmlns:pic="http://schemas.openxmlformats.org/drawingml/2006/picture">
+                  <pic:nvPicPr>
+                    <pic:cNvPr id="0" name="Picture 18" descr="C:\Users\Nicole\AppData\Local\Microsoft\Windows\INetCache\Content.Word\Monkey1.png"/>
+                    <pic:cNvPicPr>
+                      <a:picLocks noChangeAspect="1" noChangeArrowheads="1"/>
+                    </pic:cNvPicPr>
+                  </pic:nvPicPr>
+                  <pic:blipFill>
+                    <a:blip r:embed="rId10">
+                      <a:extLst>
+                        <a:ext uri="{28A0092B-C50C-407E-A947-70E740481C1C}">
+                          <a14:useLocalDpi xmlns:a14="http://schemas.microsoft.com/office/drawing/2010/main" val="0"/>
+                        </a:ext>
+                      </a:extLst>
+                    </a:blip>
+                    <a:srcRect/>
+                    <a:stretch>
+                      <a:fillRect/>
+                    </a:stretch>
+                  </pic:blipFill>
+                  <pic:spPr bwMode="auto">
+                    <a:xfrm>
+                      <a:off x="0" y="0"/>
+                      <a:ext cx="1371600" cy="1371600"/>
+                    </a:xfrm>
+                    <a:prstGeom prst="rect">
+                      <a:avLst/>
+                    </a:prstGeom>
+                    <a:noFill/>
+                    <a:ln>
+                      <a:noFill/>
+                    </a:ln>
+                  </pic:spPr>
+                </pic:pic>
+              </a:graphicData>
+            </a:graphic>
+          </wp:anchor>
+        </w:drawing>
+      </w:r>
+    </w:p>
+    <w:p>
+      <w:pPr>
+        <w:ind w:left="936"/>
+        <w:rPr>
+          <w:lang w:val="en-GB"/>
+        </w:rPr>
+      </w:pPr>
+    </w:p>
+    <w:p>
+      <w:pPr>
+        <w:ind w:left="936"/>
+        <w:rPr>
+          <w:lang w:val="en-GB"/>
+        </w:rPr>
+      </w:pPr>
+    </w:p>
+    <w:p>
+      <w:pPr>
+        <w:ind w:left="936"/>
+        <w:rPr>
+          <w:lang w:val="en-GB"/>
+        </w:rPr>
+      </w:pPr>
+    </w:p>
+    <w:p>
+      <w:pPr>
+        <w:ind w:left="936"/>
+        <w:rPr>
+          <w:lang w:val="en-GB"/>
+        </w:rPr>
+      </w:pPr>
+      <w:r>
+        <w:rPr>
+          <w:lang w:val="en-GB"/>
+        </w:rPr>
+        <w:t xml:space="preserve">Main - </w:t>
+      </w:r>
+      <w:r>
+        <w:rPr>
+          <w:lang w:val="en-GB"/>
+        </w:rPr>
+        <w:t>M</w:t>
+      </w:r>
+      <w:r>
+        <w:rPr>
+          <w:lang w:val="en-GB"/>
+        </w:rPr>
+        <w:t>ollie</w:t>
+      </w:r>
+      <w:r>
+        <w:rPr>
+          <w:lang w:val="en-GB"/>
+        </w:rPr>
+        <w:t xml:space="preserve"> the Monkey</w:t>
+      </w:r>
+    </w:p>
+    <w:p>
+      <w:pPr>
+        <w:rPr>
+          <w:lang w:val="en-GB"/>
+        </w:rPr>
+      </w:pPr>
+    </w:p>
+    <w:p>
+      <w:pPr>
+        <w:rPr>
+          <w:lang w:val="en-GB"/>
+        </w:rPr>
+      </w:pPr>
+      <w:r>
+        <w:rPr>
+          <w:noProof/>
+        </w:rPr>
+        <w:pict w14:anchorId="5E078448">
+          <v:shapetype id="_x0000_t75" coordsize="21600,21600" o:spt="75" o:preferrelative="t" path="m@4@5l@4@11@9@11@9@5xe" filled="f" stroked="f">
+            <v:stroke joinstyle="miter"/>
+            <v:formulas>
+              <v:f eqn="if lineDrawn pixelLineWidth 0"/>
+              <v:f eqn="sum @0 1 0"/>
+              <v:f eqn="sum 0 0 @1"/>
+              <v:f eqn="prod @2 1 2"/>
+              <v:f eqn="prod @3 21600 pixelWidth"/>
+              <v:f eqn="prod @3 21600 pixelHeight"/>
+              <v:f eqn="sum @0 0 1"/>
+              <v:f eqn="prod @6 1 2"/>
+              <v:f eqn="prod @7 21600 pixelWidth"/>
+              <v:f eqn="sum @8 21600 0"/>
+              <v:f eqn="prod @7 21600 pixelHeight"/>
+              <v:f eqn="sum @10 21600 0"/>
+            </v:formulas>
+            <v:path o:extrusionok="f" gradientshapeok="t" o:connecttype="rect"/>
+            <o:lock v:ext="edit" aspectratio="t"/>
+          </v:shapetype>
+          <v:shape id="_x0000_s1027" type="#_x0000_t75" style="position:absolute;margin-left:0;margin-top:.15pt;width:141.6pt;height:141.6pt;z-index:-251645952;mso-position-horizontal-relative:text;mso-position-vertical-relative:text;mso-width-relative:page;mso-height-relative:page" wrapcoords="15429 1600 14400 2400 13371 3429 12114 5371 12000 8686 8229 9029 5714 9714 5371 12571 457 14286 457 15429 1029 16229 1829 16229 5143 18057 4914 18743 5714 19200 12000 19314 13029 19314 18971 19314 21143 18971 20800 18057 18971 16229 18971 14400 18514 11086 18857 9486 18629 8914 19086 8914 19429 7771 19086 7086 19657 6400 20000 5486 19657 5257 18971 3429 19086 2629 17371 1600 15886 1600 15429 1600">
+            <v:imagedata r:id="rId11" o:title="LionZion"/>
+            <w10:wrap type="square"/>
+          </v:shape>
+        </w:pict>
+      </w:r>
+    </w:p>
+    <w:p>
+      <w:pPr>
+        <w:rPr>
+          <w:lang w:val="en-GB"/>
+        </w:rPr>
+      </w:pPr>
+    </w:p>
+    <w:p>
+      <w:pPr>
+        <w:rPr>
+          <w:lang w:val="en-GB"/>
+        </w:rPr>
+      </w:pPr>
+    </w:p>
+    <w:p>
+      <w:pPr>
+        <w:rPr>
+          <w:lang w:val="en-GB"/>
+        </w:rPr>
+      </w:pPr>
+    </w:p>
+    <w:p>
+      <w:pPr>
+        <w:rPr>
+          <w:lang w:val="en-GB"/>
+        </w:rPr>
+      </w:pPr>
+    </w:p>
+    <w:p>
+      <w:pPr>
         <w:rPr>
           <w:lang w:val="en-GB"/>
         </w:rPr>
@@ -7626,11 +8107,50 @@
     </w:p>
     <w:p>
       <w:pPr>
-        <w:pStyle w:val="ListParagraph"/>
-        <w:numPr>
-          <w:ilvl w:val="0"/>
-          <w:numId w:val="25"/>
-        </w:numPr>
+        <w:ind w:left="936"/>
+        <w:rPr>
+          <w:lang w:val="en-GB"/>
+        </w:rPr>
+      </w:pPr>
+    </w:p>
+    <w:p>
+      <w:pPr>
+        <w:ind w:left="936"/>
+        <w:rPr>
+          <w:lang w:val="en-GB"/>
+        </w:rPr>
+      </w:pPr>
+      <w:r>
+        <w:rPr>
+          <w:noProof/>
+        </w:rPr>
+        <w:pict w14:anchorId="6622DFBE">
+          <v:shape id="_x0000_s1026" type="#_x0000_t75" style="position:absolute;left:0;text-align:left;margin-left:40.8pt;margin-top:6.3pt;width:82.8pt;height:82.8pt;z-index:251668480;mso-position-horizontal-relative:text;mso-position-vertical-relative:text;mso-width-relative:page;mso-height-relative:page">
+            <v:imagedata r:id="rId12" o:title="MySquirrel"/>
+            <w10:wrap type="square"/>
+          </v:shape>
+        </w:pict>
+      </w:r>
+    </w:p>
+    <w:p>
+      <w:pPr>
+        <w:ind w:left="936"/>
+        <w:rPr>
+          <w:lang w:val="en-GB"/>
+        </w:rPr>
+      </w:pPr>
+    </w:p>
+    <w:p>
+      <w:pPr>
+        <w:ind w:left="936"/>
+        <w:rPr>
+          <w:lang w:val="en-GB"/>
+        </w:rPr>
+      </w:pPr>
+    </w:p>
+    <w:p>
+      <w:pPr>
+        <w:ind w:left="936"/>
         <w:rPr>
           <w:lang w:val="en-GB"/>
         </w:rPr>
@@ -7644,22 +8164,601 @@
     </w:p>
     <w:p>
       <w:pPr>
-        <w:pStyle w:val="ListParagraph"/>
-        <w:numPr>
-          <w:ilvl w:val="0"/>
-          <w:numId w:val="25"/>
-        </w:numPr>
-        <w:rPr>
-          <w:lang w:val="en-GB"/>
-        </w:rPr>
-      </w:pPr>
-    </w:p>
-    <w:p>
-      <w:pPr>
-        <w:rPr>
-          <w:lang w:val="en-GB"/>
-        </w:rPr>
-      </w:pPr>
+        <w:ind w:left="936"/>
+        <w:rPr>
+          <w:lang w:val="en-GB"/>
+        </w:rPr>
+      </w:pPr>
+      <w:r>
+        <w:rPr>
+          <w:noProof/>
+          <w:lang w:eastAsia="en-CA"/>
+        </w:rPr>
+        <w:drawing>
+          <wp:anchor distT="0" distB="0" distL="114300" distR="114300" simplePos="0" relativeHeight="251666432" behindDoc="0" locked="0" layoutInCell="1" allowOverlap="1" wp14:anchorId="6ACD1AF6" wp14:editId="0277DF11">
+            <wp:simplePos x="0" y="0"/>
+            <wp:positionH relativeFrom="margin">
+              <wp:align>left</wp:align>
+            </wp:positionH>
+            <wp:positionV relativeFrom="paragraph">
+              <wp:posOffset>83185</wp:posOffset>
+            </wp:positionV>
+            <wp:extent cx="1889760" cy="1889760"/>
+            <wp:effectExtent l="0" t="0" r="0" b="0"/>
+            <wp:wrapSquare wrapText="bothSides"/>
+            <wp:docPr id="36" name="Picture 36" descr="C:\Users\Nicole\AppData\Local\Microsoft\Windows\INetCache\Content.Word\Wolf.png"/>
+            <wp:cNvGraphicFramePr>
+              <a:graphicFrameLocks xmlns:a="http://schemas.openxmlformats.org/drawingml/2006/main" noChangeAspect="1"/>
+            </wp:cNvGraphicFramePr>
+            <a:graphic xmlns:a="http://schemas.openxmlformats.org/drawingml/2006/main">
+              <a:graphicData uri="http://schemas.openxmlformats.org/drawingml/2006/picture">
+                <pic:pic xmlns:pic="http://schemas.openxmlformats.org/drawingml/2006/picture">
+                  <pic:nvPicPr>
+                    <pic:cNvPr id="0" name="Picture 27" descr="C:\Users\Nicole\AppData\Local\Microsoft\Windows\INetCache\Content.Word\Wolf.png"/>
+                    <pic:cNvPicPr>
+                      <a:picLocks noChangeAspect="1" noChangeArrowheads="1"/>
+                    </pic:cNvPicPr>
+                  </pic:nvPicPr>
+                  <pic:blipFill>
+                    <a:blip r:embed="rId13">
+                      <a:extLst>
+                        <a:ext uri="{28A0092B-C50C-407E-A947-70E740481C1C}">
+                          <a14:useLocalDpi xmlns:a14="http://schemas.microsoft.com/office/drawing/2010/main" val="0"/>
+                        </a:ext>
+                      </a:extLst>
+                    </a:blip>
+                    <a:srcRect/>
+                    <a:stretch>
+                      <a:fillRect/>
+                    </a:stretch>
+                  </pic:blipFill>
+                  <pic:spPr bwMode="auto">
+                    <a:xfrm>
+                      <a:off x="0" y="0"/>
+                      <a:ext cx="1889760" cy="1889760"/>
+                    </a:xfrm>
+                    <a:prstGeom prst="rect">
+                      <a:avLst/>
+                    </a:prstGeom>
+                    <a:noFill/>
+                    <a:ln>
+                      <a:noFill/>
+                    </a:ln>
+                  </pic:spPr>
+                </pic:pic>
+              </a:graphicData>
+            </a:graphic>
+            <wp14:sizeRelH relativeFrom="page">
+              <wp14:pctWidth>0</wp14:pctWidth>
+            </wp14:sizeRelH>
+            <wp14:sizeRelV relativeFrom="page">
+              <wp14:pctHeight>0</wp14:pctHeight>
+            </wp14:sizeRelV>
+          </wp:anchor>
+        </w:drawing>
+      </w:r>
+    </w:p>
+    <w:p>
+      <w:pPr>
+        <w:ind w:left="936"/>
+        <w:rPr>
+          <w:lang w:val="en-GB"/>
+        </w:rPr>
+      </w:pPr>
+    </w:p>
+    <w:p>
+      <w:pPr>
+        <w:ind w:left="936"/>
+        <w:rPr>
+          <w:lang w:val="en-GB"/>
+        </w:rPr>
+      </w:pPr>
+    </w:p>
+    <w:p>
+      <w:pPr>
+        <w:ind w:left="936"/>
+        <w:rPr>
+          <w:lang w:val="en-GB"/>
+        </w:rPr>
+      </w:pPr>
+    </w:p>
+    <w:p>
+      <w:pPr>
+        <w:ind w:left="936"/>
+        <w:rPr>
+          <w:lang w:val="en-GB"/>
+        </w:rPr>
+      </w:pPr>
+    </w:p>
+    <w:p>
+      <w:pPr>
+        <w:ind w:left="936"/>
+        <w:rPr>
+          <w:lang w:val="en-GB"/>
+        </w:rPr>
+      </w:pPr>
+      <w:r>
+        <w:rPr>
+          <w:lang w:val="en-GB"/>
+        </w:rPr>
+        <w:t>Howler the Wolf</w:t>
+      </w:r>
+    </w:p>
+    <w:p>
+      <w:pPr>
+        <w:ind w:left="936"/>
+        <w:rPr>
+          <w:lang w:val="en-GB"/>
+        </w:rPr>
+      </w:pPr>
+      <w:r>
+        <w:rPr>
+          <w:noProof/>
+          <w:lang w:eastAsia="en-CA"/>
+        </w:rPr>
+        <w:lastRenderedPageBreak/>
+        <w:drawing>
+          <wp:anchor distT="0" distB="0" distL="114300" distR="114300" simplePos="0" relativeHeight="251665408" behindDoc="0" locked="0" layoutInCell="1" allowOverlap="1" wp14:anchorId="0DF60065" wp14:editId="0DA6440F">
+            <wp:simplePos x="0" y="0"/>
+            <wp:positionH relativeFrom="column">
+              <wp:posOffset>121920</wp:posOffset>
+            </wp:positionH>
+            <wp:positionV relativeFrom="paragraph">
+              <wp:posOffset>5715</wp:posOffset>
+            </wp:positionV>
+            <wp:extent cx="1645920" cy="1645920"/>
+            <wp:effectExtent l="0" t="0" r="0" b="0"/>
+            <wp:wrapSquare wrapText="bothSides"/>
+            <wp:docPr id="37" name="Picture 37" descr="C:\Users\Nicole\AppData\Local\Microsoft\Windows\INetCache\Content.Word\TurtleT.PNG"/>
+            <wp:cNvGraphicFramePr>
+              <a:graphicFrameLocks xmlns:a="http://schemas.openxmlformats.org/drawingml/2006/main" noChangeAspect="1"/>
+            </wp:cNvGraphicFramePr>
+            <a:graphic xmlns:a="http://schemas.openxmlformats.org/drawingml/2006/main">
+              <a:graphicData uri="http://schemas.openxmlformats.org/drawingml/2006/picture">
+                <pic:pic xmlns:pic="http://schemas.openxmlformats.org/drawingml/2006/picture">
+                  <pic:nvPicPr>
+                    <pic:cNvPr id="0" name="Picture 30" descr="C:\Users\Nicole\AppData\Local\Microsoft\Windows\INetCache\Content.Word\TurtleT.PNG"/>
+                    <pic:cNvPicPr>
+                      <a:picLocks noChangeAspect="1" noChangeArrowheads="1"/>
+                    </pic:cNvPicPr>
+                  </pic:nvPicPr>
+                  <pic:blipFill>
+                    <a:blip r:embed="rId14">
+                      <a:extLst>
+                        <a:ext uri="{28A0092B-C50C-407E-A947-70E740481C1C}">
+                          <a14:useLocalDpi xmlns:a14="http://schemas.microsoft.com/office/drawing/2010/main" val="0"/>
+                        </a:ext>
+                      </a:extLst>
+                    </a:blip>
+                    <a:srcRect/>
+                    <a:stretch>
+                      <a:fillRect/>
+                    </a:stretch>
+                  </pic:blipFill>
+                  <pic:spPr bwMode="auto">
+                    <a:xfrm>
+                      <a:off x="0" y="0"/>
+                      <a:ext cx="1645920" cy="1645920"/>
+                    </a:xfrm>
+                    <a:prstGeom prst="rect">
+                      <a:avLst/>
+                    </a:prstGeom>
+                    <a:noFill/>
+                    <a:ln>
+                      <a:noFill/>
+                    </a:ln>
+                  </pic:spPr>
+                </pic:pic>
+              </a:graphicData>
+            </a:graphic>
+            <wp14:sizeRelH relativeFrom="margin">
+              <wp14:pctWidth>0</wp14:pctWidth>
+            </wp14:sizeRelH>
+            <wp14:sizeRelV relativeFrom="margin">
+              <wp14:pctHeight>0</wp14:pctHeight>
+            </wp14:sizeRelV>
+          </wp:anchor>
+        </w:drawing>
+      </w:r>
+    </w:p>
+    <w:p>
+      <w:pPr>
+        <w:ind w:left="936"/>
+        <w:rPr>
+          <w:lang w:val="en-GB"/>
+        </w:rPr>
+      </w:pPr>
+    </w:p>
+    <w:p>
+      <w:pPr>
+        <w:ind w:left="936"/>
+        <w:rPr>
+          <w:lang w:val="en-GB"/>
+        </w:rPr>
+      </w:pPr>
+    </w:p>
+    <w:p>
+      <w:pPr>
+        <w:ind w:left="936"/>
+        <w:rPr>
+          <w:lang w:val="en-GB"/>
+        </w:rPr>
+      </w:pPr>
+    </w:p>
+    <w:p>
+      <w:pPr>
+        <w:ind w:left="936"/>
+        <w:rPr>
+          <w:lang w:val="en-GB"/>
+        </w:rPr>
+      </w:pPr>
+      <w:r>
+        <w:rPr>
+          <w:lang w:val="en-GB"/>
+        </w:rPr>
+        <w:t>Speedy the Turtle</w:t>
+      </w:r>
+    </w:p>
+    <w:p>
+      <w:pPr>
+        <w:ind w:left="936"/>
+        <w:rPr>
+          <w:lang w:val="en-GB"/>
+        </w:rPr>
+      </w:pPr>
+    </w:p>
+    <w:p>
+      <w:pPr>
+        <w:ind w:left="936"/>
+        <w:rPr>
+          <w:lang w:val="en-GB"/>
+        </w:rPr>
+      </w:pPr>
+      <w:r>
+        <w:rPr>
+          <w:noProof/>
+        </w:rPr>
+        <w:pict w14:anchorId="528643CE">
+          <v:shape id="_x0000_s1028" type="#_x0000_t75" style="position:absolute;left:0;text-align:left;margin-left:13.2pt;margin-top:9.85pt;width:120pt;height:120pt;z-index:251672576;mso-position-horizontal-relative:text;mso-position-vertical-relative:text;mso-width-relative:page;mso-height-relative:page">
+            <v:imagedata r:id="rId15" o:title="Rabbit"/>
+            <w10:wrap type="square"/>
+          </v:shape>
+        </w:pict>
+      </w:r>
+    </w:p>
+    <w:p>
+      <w:pPr>
+        <w:ind w:left="936"/>
+        <w:rPr>
+          <w:lang w:val="en-GB"/>
+        </w:rPr>
+      </w:pPr>
+    </w:p>
+    <w:p>
+      <w:pPr>
+        <w:ind w:left="936"/>
+        <w:rPr>
+          <w:lang w:val="en-GB"/>
+        </w:rPr>
+      </w:pPr>
+    </w:p>
+    <w:p>
+      <w:pPr>
+        <w:ind w:left="936"/>
+        <w:rPr>
+          <w:lang w:val="en-GB"/>
+        </w:rPr>
+      </w:pPr>
+    </w:p>
+    <w:p>
+      <w:pPr>
+        <w:ind w:left="936"/>
+        <w:rPr>
+          <w:lang w:val="en-GB"/>
+        </w:rPr>
+      </w:pPr>
+      <w:proofErr w:type="spellStart"/>
+      <w:r>
+        <w:rPr>
+          <w:lang w:val="en-GB"/>
+        </w:rPr>
+        <w:t>Rockso</w:t>
+      </w:r>
+      <w:proofErr w:type="spellEnd"/>
+      <w:r>
+        <w:rPr>
+          <w:lang w:val="en-GB"/>
+        </w:rPr>
+        <w:t xml:space="preserve"> </w:t>
+      </w:r>
+      <w:r>
+        <w:rPr>
+          <w:lang w:val="en-GB"/>
+        </w:rPr>
+        <w:t xml:space="preserve">the </w:t>
+      </w:r>
+      <w:r>
+        <w:rPr>
+          <w:lang w:val="en-GB"/>
+        </w:rPr>
+        <w:t>Rabbit</w:t>
+      </w:r>
+    </w:p>
+    <w:p>
+      <w:pPr>
+        <w:ind w:left="936"/>
+        <w:rPr>
+          <w:lang w:val="en-GB"/>
+        </w:rPr>
+      </w:pPr>
+    </w:p>
+    <w:p>
+      <w:pPr>
+        <w:ind w:left="936"/>
+        <w:rPr>
+          <w:lang w:val="en-GB"/>
+        </w:rPr>
+      </w:pPr>
+      <w:r>
+        <w:rPr>
+          <w:noProof/>
+          <w:lang w:eastAsia="en-CA"/>
+        </w:rPr>
+        <w:drawing>
+          <wp:anchor distT="0" distB="0" distL="114300" distR="114300" simplePos="0" relativeHeight="251673600" behindDoc="0" locked="0" layoutInCell="1" allowOverlap="1" wp14:anchorId="3E5C0673" wp14:editId="4895820D">
+            <wp:simplePos x="0" y="0"/>
+            <wp:positionH relativeFrom="margin">
+              <wp:posOffset>190500</wp:posOffset>
+            </wp:positionH>
+            <wp:positionV relativeFrom="paragraph">
+              <wp:posOffset>45720</wp:posOffset>
+            </wp:positionV>
+            <wp:extent cx="1600200" cy="1600200"/>
+            <wp:effectExtent l="0" t="0" r="0" b="0"/>
+            <wp:wrapSquare wrapText="bothSides"/>
+            <wp:docPr id="44" name="Picture 44" descr="C:\Users\Nicole\AppData\Local\Microsoft\Windows\INetCache\Content.Word\Froggy.png"/>
+            <wp:cNvGraphicFramePr>
+              <a:graphicFrameLocks xmlns:a="http://schemas.openxmlformats.org/drawingml/2006/main" noChangeAspect="1"/>
+            </wp:cNvGraphicFramePr>
+            <a:graphic xmlns:a="http://schemas.openxmlformats.org/drawingml/2006/main">
+              <a:graphicData uri="http://schemas.openxmlformats.org/drawingml/2006/picture">
+                <pic:pic xmlns:pic="http://schemas.openxmlformats.org/drawingml/2006/picture">
+                  <pic:nvPicPr>
+                    <pic:cNvPr id="0" name="Picture 45" descr="C:\Users\Nicole\AppData\Local\Microsoft\Windows\INetCache\Content.Word\Froggy.png"/>
+                    <pic:cNvPicPr>
+                      <a:picLocks noChangeAspect="1" noChangeArrowheads="1"/>
+                    </pic:cNvPicPr>
+                  </pic:nvPicPr>
+                  <pic:blipFill>
+                    <a:blip r:embed="rId16" cstate="print">
+                      <a:extLst>
+                        <a:ext uri="{28A0092B-C50C-407E-A947-70E740481C1C}">
+                          <a14:useLocalDpi xmlns:a14="http://schemas.microsoft.com/office/drawing/2010/main" val="0"/>
+                        </a:ext>
+                      </a:extLst>
+                    </a:blip>
+                    <a:srcRect/>
+                    <a:stretch>
+                      <a:fillRect/>
+                    </a:stretch>
+                  </pic:blipFill>
+                  <pic:spPr bwMode="auto">
+                    <a:xfrm>
+                      <a:off x="0" y="0"/>
+                      <a:ext cx="1600200" cy="1600200"/>
+                    </a:xfrm>
+                    <a:prstGeom prst="rect">
+                      <a:avLst/>
+                    </a:prstGeom>
+                    <a:noFill/>
+                    <a:ln>
+                      <a:noFill/>
+                    </a:ln>
+                  </pic:spPr>
+                </pic:pic>
+              </a:graphicData>
+            </a:graphic>
+          </wp:anchor>
+        </w:drawing>
+      </w:r>
+    </w:p>
+    <w:p>
+      <w:pPr>
+        <w:ind w:left="936"/>
+        <w:rPr>
+          <w:lang w:val="en-GB"/>
+        </w:rPr>
+      </w:pPr>
+    </w:p>
+    <w:p>
+      <w:pPr>
+        <w:ind w:left="936"/>
+        <w:rPr>
+          <w:lang w:val="en-GB"/>
+        </w:rPr>
+      </w:pPr>
+    </w:p>
+    <w:p>
+      <w:pPr>
+        <w:ind w:left="936"/>
+        <w:rPr>
+          <w:lang w:val="en-GB"/>
+        </w:rPr>
+      </w:pPr>
+    </w:p>
+    <w:p>
+      <w:pPr>
+        <w:spacing w:after="0"/>
+        <w:ind w:left="936"/>
+        <w:rPr>
+          <w:lang w:val="en-GB"/>
+        </w:rPr>
+      </w:pPr>
+    </w:p>
+    <w:p>
+      <w:pPr>
+        <w:spacing w:after="0"/>
+        <w:ind w:left="936"/>
+        <w:rPr>
+          <w:lang w:val="en-GB"/>
+        </w:rPr>
+      </w:pPr>
+      <w:proofErr w:type="spellStart"/>
+      <w:r>
+        <w:rPr>
+          <w:lang w:val="en-GB"/>
+        </w:rPr>
+        <w:t>Ribbert</w:t>
+      </w:r>
+      <w:proofErr w:type="spellEnd"/>
+      <w:r>
+        <w:rPr>
+          <w:lang w:val="en-GB"/>
+        </w:rPr>
+        <w:t xml:space="preserve"> </w:t>
+      </w:r>
+      <w:r>
+        <w:rPr>
+          <w:lang w:val="en-GB"/>
+        </w:rPr>
+        <w:t>the Frog</w:t>
+      </w:r>
+    </w:p>
+    <w:p>
+      <w:pPr>
+        <w:rPr>
+          <w:lang w:val="en-GB"/>
+        </w:rPr>
+      </w:pPr>
+    </w:p>
+    <w:p>
+      <w:pPr>
+        <w:rPr>
+          <w:lang w:val="en-GB"/>
+        </w:rPr>
+      </w:pPr>
+    </w:p>
+    <w:p>
+      <w:pPr>
+        <w:pStyle w:val="Heading2"/>
+        <w:rPr>
+          <w:lang w:val="en-GB"/>
+        </w:rPr>
+      </w:pPr>
+      <w:bookmarkStart w:id="10" w:name="_Toc418561815"/>
+      <w:r>
+        <w:rPr>
+          <w:lang w:val="en-GB"/>
+        </w:rPr>
+        <w:t>Setting</w:t>
+      </w:r>
+      <w:bookmarkEnd w:id="10"/>
+    </w:p>
+    <w:p>
+      <w:pPr>
+        <w:ind w:left="576"/>
+        <w:rPr>
+          <w:lang w:val="en-GB"/>
+        </w:rPr>
+      </w:pPr>
+      <w:r>
+        <w:rPr>
+          <w:lang w:val="en-GB"/>
+        </w:rPr>
+        <w:t xml:space="preserve">This game takes place in a jungle-type </w:t>
+      </w:r>
+      <w:r>
+        <w:rPr>
+          <w:lang w:val="en-GB"/>
+        </w:rPr>
+        <w:t>setting throughout the game</w:t>
+      </w:r>
+      <w:r>
+        <w:rPr>
+          <w:lang w:val="en-GB"/>
+        </w:rPr>
+        <w:t>.</w:t>
+      </w:r>
+    </w:p>
+    <w:p>
+      <w:pPr>
+        <w:ind w:left="576"/>
+        <w:rPr>
+          <w:lang w:val="en-GB"/>
+        </w:rPr>
+      </w:pPr>
+      <w:r>
+        <w:rPr>
+          <w:noProof/>
+        </w:rPr>
+        <w:pict w14:anchorId="78500FF8">
+          <v:shape id="_x0000_s1029" type="#_x0000_t75" style="position:absolute;left:0;text-align:left;margin-left:.25pt;margin-top:1.95pt;width:291.95pt;height:167.45pt;z-index:-251640832;mso-position-horizontal-relative:text;mso-position-vertical-relative:text;mso-width-relative:page;mso-height-relative:page" wrapcoords="-46 0 -46 21519 21600 21519 21600 0 -46 0">
+            <v:imagedata r:id="rId17" o:title="StoryBacks"/>
+            <w10:wrap type="tight"/>
+          </v:shape>
+        </w:pict>
+      </w:r>
+    </w:p>
+    <w:p>
+      <w:pPr>
+        <w:ind w:left="576"/>
+        <w:rPr>
+          <w:lang w:val="en-GB"/>
+        </w:rPr>
+      </w:pPr>
+    </w:p>
+    <w:p>
+      <w:pPr>
+        <w:ind w:left="576"/>
+        <w:rPr>
+          <w:lang w:val="en-GB"/>
+        </w:rPr>
+      </w:pPr>
+    </w:p>
+    <w:p>
+      <w:pPr>
+        <w:ind w:left="576"/>
+        <w:rPr>
+          <w:lang w:val="en-GB"/>
+        </w:rPr>
+      </w:pPr>
+    </w:p>
+    <w:p>
+      <w:pPr>
+        <w:ind w:left="576"/>
+        <w:rPr>
+          <w:lang w:val="en-GB"/>
+        </w:rPr>
+      </w:pPr>
+    </w:p>
+    <w:p>
+      <w:pPr>
+        <w:ind w:left="576"/>
+        <w:rPr>
+          <w:lang w:val="en-GB"/>
+        </w:rPr>
+      </w:pPr>
+    </w:p>
+    <w:p>
+      <w:pPr>
+        <w:ind w:left="576"/>
+        <w:rPr>
+          <w:lang w:val="en-GB"/>
+        </w:rPr>
+      </w:pPr>
+    </w:p>
+    <w:p>
+      <w:pPr>
+        <w:rPr>
+          <w:lang w:val="en-GB"/>
+        </w:rPr>
+      </w:pPr>
+      <w:r>
+        <w:rPr>
+          <w:lang w:val="en-GB"/>
+        </w:rPr>
+        <w:t>Jungle Environment</w:t>
+      </w:r>
     </w:p>
     <w:p>
       <w:pPr>
@@ -7668,14 +8767,15 @@
           <w:lang w:val="en-GB"/>
         </w:rPr>
       </w:pPr>
-      <w:bookmarkStart w:id="10" w:name="_Toc418384615"/>
-      <w:r>
-        <w:rPr>
-          <w:lang w:val="en-GB"/>
-        </w:rPr>
+      <w:bookmarkStart w:id="11" w:name="_Toc418561816"/>
+      <w:r>
+        <w:rPr>
+          <w:lang w:val="en-GB"/>
+        </w:rPr>
+        <w:lastRenderedPageBreak/>
         <w:t>Core Gameplay</w:t>
       </w:r>
-      <w:bookmarkEnd w:id="10"/>
+      <w:bookmarkEnd w:id="11"/>
       <w:r>
         <w:rPr>
           <w:lang w:val="en-GB"/>
@@ -7690,14 +8790,14 @@
           <w:lang w:val="en-GB"/>
         </w:rPr>
       </w:pPr>
-      <w:bookmarkStart w:id="11" w:name="_Toc418384616"/>
+      <w:bookmarkStart w:id="12" w:name="_Toc418561817"/>
       <w:r>
         <w:rPr>
           <w:lang w:val="en-GB"/>
         </w:rPr>
         <w:t>Walkthrough</w:t>
       </w:r>
-      <w:bookmarkEnd w:id="11"/>
+      <w:bookmarkEnd w:id="12"/>
     </w:p>
     <w:p>
       <w:pPr>
@@ -7712,6 +8812,32 @@
         </w:rPr>
         <w:t>Upon loading, you will see a splash screen for 3 seconds followed by the main menu. You see regular menu options and upon selecting start, you are transitioned to the game screen. There you can see</w:t>
       </w:r>
+      <w:r>
+        <w:rPr>
+          <w:lang w:val="en-GB"/>
+        </w:rPr>
+        <w:t xml:space="preserve"> Mollie the Monkey hanging there in her tree in the top right portion of the screen. A speech bubble appears above her and she then explains the game: “Hi, I’m Mollie. Help me find my friends! I’ll ask a question and you tap the box at the bottom to spell the answer. If you’re right, we’ll find one animal friend! Tap to continue.” A randomized 4 letter word question and answer is displayed in Mollie’s speech bubble</w:t>
+      </w:r>
+      <w:r>
+        <w:rPr>
+          <w:lang w:val="en-GB"/>
+        </w:rPr>
+        <w:t xml:space="preserve"> as well as a second speech bubble. Tap the box at the bottom to bring up the device’s keyboard to spell the answer which appears in the second speech bubble. Spelled correctly, 4 points are awarded, as the answer is a 4 letter word, and Mollie says a randomized congratulations and welcomes the next animal found, also randomized. If the word is spelled wrong points are deducted according to the amount of letters in the misspelled word, scores can go into negative. The lives remaining in the top left corner is adjusted accordingly. If 5 words are spelled wrong, </w:t>
+      </w:r>
+      <w:r>
+        <w:rPr>
+          <w:lang w:val="en-GB"/>
+        </w:rPr>
+        <w:t>the game over screen appears displaying your score, the high score, and you are given the option to play again or quit.</w:t>
+      </w:r>
+    </w:p>
+    <w:p>
+      <w:pPr>
+        <w:ind w:left="576"/>
+        <w:rPr>
+          <w:lang w:val="en-GB"/>
+        </w:rPr>
+      </w:pPr>
     </w:p>
     <w:p>
       <w:pPr>
@@ -7720,29 +8846,243 @@
           <w:lang w:val="en-GB"/>
         </w:rPr>
       </w:pPr>
-      <w:bookmarkStart w:id="12" w:name="_Toc418384617"/>
+      <w:bookmarkStart w:id="13" w:name="_Toc418561818"/>
+      <w:r>
+        <w:rPr>
+          <w:lang w:val="en-GB"/>
+        </w:rPr>
+        <w:t xml:space="preserve">Scoring and </w:t>
+      </w:r>
+      <w:r>
+        <w:rPr>
+          <w:lang w:val="en-GB"/>
+        </w:rPr>
+        <w:t>Points</w:t>
+      </w:r>
+      <w:bookmarkEnd w:id="13"/>
+    </w:p>
+    <w:p>
+      <w:pPr>
+        <w:ind w:left="576"/>
+        <w:rPr>
+          <w:lang w:val="en-GB"/>
+        </w:rPr>
+      </w:pPr>
+      <w:r>
+        <w:rPr>
+          <w:lang w:val="en-GB"/>
+        </w:rPr>
+        <w:t>As each word is spelled correctly, points are awarded according to the number of letters in the word. The words start as easy 4 letter words and can progress up to 8 letter words. Every 3 words spelled right, the words get slightly more difficult as 5 letter words</w:t>
+      </w:r>
+      <w:r>
+        <w:rPr>
+          <w:lang w:val="en-GB"/>
+        </w:rPr>
+        <w:t>, every 3 more words spelled right, the words become 6 letter words, and so on until 8 letters is reached and every word from that point on is 8 letters long.</w:t>
+      </w:r>
+      <w:r>
+        <w:rPr>
+          <w:lang w:val="en-GB"/>
+        </w:rPr>
+        <w:t xml:space="preserve"> </w:t>
+      </w:r>
+      <w:r>
+        <w:rPr>
+          <w:lang w:val="en-GB"/>
+        </w:rPr>
+        <w:t xml:space="preserve">Each word spelled incorrectly will deduct </w:t>
+      </w:r>
+      <w:r>
+        <w:rPr>
+          <w:lang w:val="en-GB"/>
+        </w:rPr>
+        <w:t>the number of letters the misspelled word was from your score</w:t>
+      </w:r>
+      <w:r>
+        <w:rPr>
+          <w:lang w:val="en-GB"/>
+        </w:rPr>
+        <w:t xml:space="preserve">. </w:t>
+      </w:r>
+      <w:r>
+        <w:rPr>
+          <w:lang w:val="en-GB"/>
+        </w:rPr>
+        <w:t xml:space="preserve">Points are saved and displayed as </w:t>
+      </w:r>
+      <w:r>
+        <w:rPr>
+          <w:lang w:val="en-GB"/>
+        </w:rPr>
+        <w:t>“</w:t>
+      </w:r>
+      <w:r>
+        <w:rPr>
+          <w:lang w:val="en-GB"/>
+        </w:rPr>
+        <w:t>High Score</w:t>
+      </w:r>
+      <w:r>
+        <w:rPr>
+          <w:lang w:val="en-GB"/>
+        </w:rPr>
+        <w:t>:”</w:t>
+      </w:r>
+      <w:r>
+        <w:rPr>
+          <w:lang w:val="en-GB"/>
+        </w:rPr>
+        <w:t xml:space="preserve"> on the main menu.</w:t>
+      </w:r>
+    </w:p>
+    <w:p>
+      <w:pPr>
+        <w:ind w:left="576"/>
+        <w:rPr>
+          <w:lang w:val="en-GB"/>
+        </w:rPr>
+      </w:pPr>
+    </w:p>
+    <w:p>
+      <w:pPr>
+        <w:pStyle w:val="Heading2"/>
+        <w:rPr>
+          <w:lang w:val="en-GB"/>
+        </w:rPr>
+      </w:pPr>
+      <w:bookmarkStart w:id="14" w:name="_Toc418561819"/>
+      <w:r>
+        <w:rPr>
+          <w:lang w:val="en-GB"/>
+        </w:rPr>
+        <w:t>Controls</w:t>
+      </w:r>
+      <w:bookmarkEnd w:id="14"/>
+    </w:p>
+    <w:p>
+      <w:pPr>
+        <w:ind w:left="576"/>
+        <w:rPr>
+          <w:lang w:val="en-GB"/>
+        </w:rPr>
+      </w:pPr>
+      <w:r>
+        <w:rPr>
+          <w:lang w:val="en-GB"/>
+        </w:rPr>
+        <w:t xml:space="preserve">The controls for the game utilize touch controls. Players will </w:t>
+      </w:r>
+      <w:r>
+        <w:rPr>
+          <w:lang w:val="en-GB"/>
+        </w:rPr>
+        <w:t xml:space="preserve">tap the bottom of the screen to bring up the keyboard </w:t>
+      </w:r>
+      <w:r>
+        <w:rPr>
+          <w:lang w:val="en-GB"/>
+        </w:rPr>
+        <w:t xml:space="preserve">on their device </w:t>
+      </w:r>
+      <w:r>
+        <w:rPr>
+          <w:lang w:val="en-GB"/>
+        </w:rPr>
+        <w:t>and spell the require</w:t>
+      </w:r>
+      <w:r>
+        <w:rPr>
+          <w:lang w:val="en-GB"/>
+        </w:rPr>
+        <w:t>d word. Players can tap and hold to move the animals (except Mollie)</w:t>
+      </w:r>
+      <w:r>
+        <w:rPr>
+          <w:lang w:val="en-GB"/>
+        </w:rPr>
+        <w:t xml:space="preserve"> </w:t>
+      </w:r>
+      <w:r>
+        <w:rPr>
+          <w:lang w:val="en-GB"/>
+        </w:rPr>
+        <w:t>around the screen and arrange them how they want.</w:t>
+      </w:r>
+    </w:p>
+    <w:p>
+      <w:pPr>
+        <w:ind w:left="576"/>
+      </w:pPr>
+      <w:r>
+        <w:pict w14:anchorId="51817081">
+          <v:shape id="_x0000_i1025" type="#_x0000_t75" style="width:271.2pt;height:151.8pt">
+            <v:imagedata r:id="rId18" o:title="ss3"/>
+          </v:shape>
+        </w:pict>
+      </w:r>
+      <w:r>
+        <w:t xml:space="preserve"> </w:t>
+      </w:r>
+      <w:r>
+        <w:t xml:space="preserve"> </w:t>
+      </w:r>
+      <w:r>
+        <w:t>Screenshot</w:t>
+      </w:r>
+      <w:r>
+        <w:t xml:space="preserve"> with Keyboard</w:t>
+      </w:r>
+    </w:p>
+    <w:p>
+      <w:pPr>
+        <w:pStyle w:val="Heading1"/>
+        <w:rPr>
+          <w:lang w:val="en-GB"/>
+        </w:rPr>
+      </w:pPr>
+      <w:bookmarkStart w:id="15" w:name="_Toc418561820"/>
       <w:r>
         <w:rPr>
           <w:lang w:val="en-GB"/>
         </w:rPr>
         <w:lastRenderedPageBreak/>
-        <w:t xml:space="preserve">Scoring and </w:t>
-      </w:r>
-      <w:proofErr w:type="spellStart"/>
-      <w:r>
-        <w:rPr>
-          <w:lang w:val="en-GB"/>
-        </w:rPr>
-        <w:t>Leveling</w:t>
-      </w:r>
-      <w:proofErr w:type="spellEnd"/>
-      <w:r>
-        <w:rPr>
-          <w:lang w:val="en-GB"/>
-        </w:rPr>
-        <w:t>-Up</w:t>
-      </w:r>
-      <w:bookmarkEnd w:id="12"/>
+        <w:t>Interface</w:t>
+      </w:r>
+      <w:r>
+        <w:rPr>
+          <w:lang w:val="en-GB"/>
+        </w:rPr>
+        <w:t>s</w:t>
+      </w:r>
+      <w:r>
+        <w:rPr>
+          <w:lang w:val="en-GB"/>
+        </w:rPr>
+        <w:t xml:space="preserve"> and </w:t>
+      </w:r>
+      <w:r>
+        <w:rPr>
+          <w:lang w:val="en-GB"/>
+        </w:rPr>
+        <w:t>HUD</w:t>
+      </w:r>
+      <w:bookmarkEnd w:id="15"/>
+    </w:p>
+    <w:p>
+      <w:pPr>
+        <w:pStyle w:val="Heading2"/>
+        <w:rPr>
+          <w:lang w:val="en-GB"/>
+        </w:rPr>
+      </w:pPr>
+      <w:bookmarkStart w:id="16" w:name="_Toc418561821"/>
+      <w:r>
+        <w:rPr>
+          <w:lang w:val="en-GB"/>
+        </w:rPr>
+        <w:t>Main Menu Interface</w:t>
+      </w:r>
+      <w:bookmarkEnd w:id="16"/>
     </w:p>
     <w:p>
       <w:pPr>
@@ -7755,130 +9095,122 @@
         <w:rPr>
           <w:lang w:val="en-GB"/>
         </w:rPr>
-        <w:t xml:space="preserve">This section will contain </w:t>
-      </w:r>
-      <w:r>
-        <w:rPr>
-          <w:lang w:val="en-GB"/>
-        </w:rPr>
-        <w:t>scoring</w:t>
-      </w:r>
-      <w:r>
-        <w:rPr>
-          <w:lang w:val="en-GB"/>
-        </w:rPr>
-        <w:t xml:space="preserve"> &amp; </w:t>
-      </w:r>
-      <w:proofErr w:type="spellStart"/>
-      <w:r>
-        <w:rPr>
-          <w:lang w:val="en-GB"/>
-        </w:rPr>
-        <w:t>leveling</w:t>
-      </w:r>
-      <w:proofErr w:type="spellEnd"/>
-      <w:r>
-        <w:rPr>
-          <w:lang w:val="en-GB"/>
-        </w:rPr>
-        <w:t xml:space="preserve">-up </w:t>
-      </w:r>
-      <w:r>
-        <w:rPr>
-          <w:lang w:val="en-GB"/>
-        </w:rPr>
-        <w:t>details</w:t>
-      </w:r>
-    </w:p>
-    <w:p>
-      <w:pPr>
-        <w:pStyle w:val="Heading2"/>
-        <w:rPr>
-          <w:lang w:val="en-GB"/>
-        </w:rPr>
-      </w:pPr>
-      <w:bookmarkStart w:id="13" w:name="_Toc418384618"/>
-      <w:r>
-        <w:rPr>
-          <w:lang w:val="en-GB"/>
-        </w:rPr>
-        <w:t>Controls</w:t>
-      </w:r>
-      <w:bookmarkEnd w:id="13"/>
+        <w:t>The main menu will contain normal, key elements that your average Main Menu has. It will cont</w:t>
+      </w:r>
+      <w:r>
+        <w:rPr>
+          <w:lang w:val="en-GB"/>
+        </w:rPr>
+        <w:t xml:space="preserve">ain Start, </w:t>
+      </w:r>
+      <w:r>
+        <w:rPr>
+          <w:lang w:val="en-GB"/>
+        </w:rPr>
+        <w:t>Options</w:t>
+      </w:r>
+      <w:r>
+        <w:rPr>
+          <w:lang w:val="en-GB"/>
+        </w:rPr>
+        <w:t>, and Quit</w:t>
+      </w:r>
+      <w:r>
+        <w:rPr>
+          <w:lang w:val="en-GB"/>
+        </w:rPr>
+        <w:t xml:space="preserve"> button</w:t>
+      </w:r>
+      <w:r>
+        <w:rPr>
+          <w:lang w:val="en-GB"/>
+        </w:rPr>
+        <w:t>s</w:t>
+      </w:r>
+      <w:r>
+        <w:rPr>
+          <w:lang w:val="en-GB"/>
+        </w:rPr>
+        <w:t>.</w:t>
+      </w:r>
+      <w:r>
+        <w:rPr>
+          <w:lang w:val="en-GB"/>
+        </w:rPr>
+        <w:t xml:space="preserve"> </w:t>
+      </w:r>
+      <w:r>
+        <w:rPr>
+          <w:lang w:val="en-GB"/>
+        </w:rPr>
+        <w:t xml:space="preserve"> The main menu also contain</w:t>
+      </w:r>
+      <w:r>
+        <w:rPr>
+          <w:lang w:val="en-GB"/>
+        </w:rPr>
+        <w:t xml:space="preserve">s the saved high score at the bottom of the screen in the centre. </w:t>
+      </w:r>
+      <w:r>
+        <w:rPr>
+          <w:lang w:val="en-GB"/>
+        </w:rPr>
+        <w:t xml:space="preserve">Below are </w:t>
+      </w:r>
+      <w:r>
+        <w:rPr>
+          <w:lang w:val="en-GB"/>
+        </w:rPr>
+        <w:t>examples of the S</w:t>
+      </w:r>
+      <w:r>
+        <w:rPr>
+          <w:lang w:val="en-GB"/>
+        </w:rPr>
+        <w:t>plash and Main Menu screens.</w:t>
+      </w:r>
     </w:p>
     <w:p>
       <w:pPr>
         <w:ind w:left="576"/>
         <w:rPr>
-          <w:b/>
-          <w:lang w:val="en-GB"/>
-        </w:rPr>
-      </w:pPr>
-      <w:r>
-        <w:rPr>
-          <w:lang w:val="en-GB"/>
-        </w:rPr>
-        <w:t xml:space="preserve">The controls for the game utilize touch controls. Players will </w:t>
-      </w:r>
-      <w:r>
-        <w:rPr>
-          <w:lang w:val="en-GB"/>
-        </w:rPr>
-        <w:t xml:space="preserve">click or tap and hold the </w:t>
-      </w:r>
-      <w:bookmarkStart w:id="14" w:name="_GoBack"/>
-      <w:bookmarkEnd w:id="14"/>
-    </w:p>
-    <w:p/>
-    <w:p>
-      <w:pPr>
-        <w:pStyle w:val="Heading1"/>
-        <w:rPr>
-          <w:lang w:val="en-GB"/>
-        </w:rPr>
-      </w:pPr>
-      <w:bookmarkStart w:id="15" w:name="_Toc418384619"/>
-      <w:r>
-        <w:rPr>
-          <w:lang w:val="en-GB"/>
-        </w:rPr>
-        <w:t>Interface</w:t>
-      </w:r>
-      <w:r>
-        <w:rPr>
-          <w:lang w:val="en-GB"/>
-        </w:rPr>
-        <w:t>s</w:t>
-      </w:r>
-      <w:r>
-        <w:rPr>
-          <w:lang w:val="en-GB"/>
-        </w:rPr>
-        <w:t xml:space="preserve"> and </w:t>
-      </w:r>
-      <w:r>
-        <w:rPr>
-          <w:lang w:val="en-GB"/>
-        </w:rPr>
-        <w:t>HUD</w:t>
-      </w:r>
-      <w:bookmarkEnd w:id="15"/>
-    </w:p>
-    <w:p>
-      <w:pPr>
-        <w:pStyle w:val="Heading2"/>
-        <w:rPr>
-          <w:lang w:val="en-GB"/>
-        </w:rPr>
-      </w:pPr>
-      <w:bookmarkStart w:id="16" w:name="_Toc418384620"/>
-      <w:r>
-        <w:rPr>
-          <w:lang w:val="en-GB"/>
-        </w:rPr>
-        <w:t>Main Menu Interface</w:t>
-      </w:r>
-      <w:bookmarkEnd w:id="16"/>
+          <w:lang w:val="en-GB"/>
+        </w:rPr>
+      </w:pPr>
+      <w:r>
+        <w:rPr>
+          <w:lang w:val="en-GB"/>
+        </w:rPr>
+        <w:pict w14:anchorId="3388D8E4">
+          <v:shape id="_x0000_i1026" type="#_x0000_t75" style="width:276.6pt;height:133.8pt">
+            <v:imagedata r:id="rId19" o:title="Splasher"/>
+          </v:shape>
+        </w:pict>
+      </w:r>
+      <w:r>
+        <w:rPr>
+          <w:lang w:val="en-GB"/>
+        </w:rPr>
+        <w:t xml:space="preserve"> </w:t>
+      </w:r>
+      <w:r>
+        <w:rPr>
+          <w:lang w:val="en-GB"/>
+        </w:rPr>
+        <w:t xml:space="preserve"> </w:t>
+      </w:r>
+      <w:r>
+        <w:rPr>
+          <w:lang w:val="en-GB"/>
+        </w:rPr>
+        <w:t>Splash</w:t>
+      </w:r>
+      <w:r>
+        <w:rPr>
+          <w:lang w:val="en-GB"/>
+        </w:rPr>
+        <w:t xml:space="preserve"> Screen</w:t>
+      </w:r>
     </w:p>
     <w:p>
       <w:pPr>
@@ -7891,79 +9223,326 @@
         <w:rPr>
           <w:lang w:val="en-GB"/>
         </w:rPr>
-        <w:t>The main menu will contain normal, key elements that your average Main Menu has. It will cont</w:t>
-      </w:r>
-      <w:r>
-        <w:rPr>
-          <w:lang w:val="en-GB"/>
-        </w:rPr>
-        <w:t>ain a Start and Options button.</w:t>
-      </w:r>
-    </w:p>
-    <w:p>
-      <w:pPr>
-        <w:pStyle w:val="Heading2"/>
-        <w:rPr>
-          <w:lang w:val="en-GB"/>
-        </w:rPr>
-      </w:pPr>
-      <w:bookmarkStart w:id="17" w:name="_Toc418384621"/>
-      <w:r>
-        <w:rPr>
-          <w:lang w:val="en-GB"/>
-        </w:rPr>
-        <w:t>Game Menu Interface</w:t>
-      </w:r>
-      <w:bookmarkEnd w:id="17"/>
-    </w:p>
-    <w:p>
-      <w:pPr>
+        <w:pict w14:anchorId="446B3C49">
+          <v:shape id="_x0000_i1027" type="#_x0000_t75" style="width:276pt;height:133.2pt">
+            <v:imagedata r:id="rId20" o:title="mainMenu"/>
+          </v:shape>
+        </w:pict>
+      </w:r>
+      <w:r>
+        <w:rPr>
+          <w:lang w:val="en-GB"/>
+        </w:rPr>
+        <w:t xml:space="preserve"> </w:t>
+      </w:r>
+      <w:r>
+        <w:rPr>
+          <w:lang w:val="en-GB"/>
+        </w:rPr>
+        <w:t xml:space="preserve"> </w:t>
+      </w:r>
+      <w:r>
+        <w:rPr>
+          <w:lang w:val="en-GB"/>
+        </w:rPr>
+        <w:t>Main Menu</w:t>
+      </w:r>
+      <w:r>
+        <w:rPr>
+          <w:lang w:val="en-GB"/>
+        </w:rPr>
+        <w:t xml:space="preserve"> Example</w:t>
+      </w:r>
+    </w:p>
+    <w:p>
+      <w:pPr>
+        <w:spacing w:before="240"/>
         <w:ind w:left="576"/>
         <w:rPr>
           <w:lang w:val="en-GB"/>
         </w:rPr>
       </w:pPr>
-      <w:r>
-        <w:rPr>
-          <w:lang w:val="en-GB"/>
-        </w:rPr>
-        <w:t>The game menu is the menu that appears when the player pauses the game. This menu should have Resume, Restart, Options</w:t>
-      </w:r>
-      <w:r>
-        <w:rPr>
-          <w:lang w:val="en-GB"/>
-        </w:rPr>
-        <w:t>,</w:t>
-      </w:r>
-      <w:r>
-        <w:rPr>
-          <w:lang w:val="en-GB"/>
-        </w:rPr>
-        <w:t xml:space="preserve"> and Quit buttons</w:t>
-      </w:r>
     </w:p>
     <w:p>
       <w:pPr>
         <w:pStyle w:val="Heading2"/>
         <w:ind w:left="432"/>
       </w:pPr>
-      <w:bookmarkStart w:id="18" w:name="_Toc418384622"/>
+      <w:bookmarkStart w:id="17" w:name="_Toc418561822"/>
       <w:r>
         <w:t>HUD</w:t>
       </w:r>
+      <w:bookmarkEnd w:id="17"/>
+    </w:p>
+    <w:p>
+      <w:pPr>
+        <w:ind w:left="432"/>
+      </w:pPr>
+      <w:r>
+        <w:t>The Head’s Up Display should contain the score</w:t>
+      </w:r>
+      <w:r>
+        <w:t xml:space="preserve"> </w:t>
+      </w:r>
+      <w:r>
+        <w:t>clearly displayed in the top right-h</w:t>
+      </w:r>
+      <w:r>
+        <w:t>and corner</w:t>
+      </w:r>
+      <w:r>
+        <w:t>.</w:t>
+      </w:r>
+      <w:r>
+        <w:t xml:space="preserve"> The number of mistakes left you can make is displayed </w:t>
+      </w:r>
+      <w:r>
+        <w:t xml:space="preserve">as lives remaining </w:t>
+      </w:r>
+      <w:r>
+        <w:t xml:space="preserve">in the top </w:t>
+      </w:r>
+      <w:r>
+        <w:t>left-</w:t>
+      </w:r>
+      <w:r>
+        <w:t>hand corner of the screen.</w:t>
+      </w:r>
+      <w:r>
+        <w:t xml:space="preserve"> Music controls are displayed as buttons in the lower left corner of the screen as well.</w:t>
+      </w:r>
+      <w:r>
+        <w:rPr>
+          <w:noProof/>
+          <w:lang w:eastAsia="en-CA"/>
+        </w:rPr>
+        <w:t xml:space="preserve"> </w:t>
+      </w:r>
+    </w:p>
+    <w:p>
+      <w:pPr>
+        <w:ind w:left="432"/>
+      </w:pPr>
+      <w:r>
+        <w:rPr>
+          <w:noProof/>
+          <w:lang w:eastAsia="en-CA"/>
+        </w:rPr>
+        <w:drawing>
+          <wp:anchor distT="0" distB="0" distL="114300" distR="114300" simplePos="0" relativeHeight="251676672" behindDoc="1" locked="0" layoutInCell="1" allowOverlap="1" wp14:anchorId="1988DC8A" wp14:editId="13BC60BC">
+            <wp:simplePos x="0" y="0"/>
+            <wp:positionH relativeFrom="column">
+              <wp:posOffset>273685</wp:posOffset>
+            </wp:positionH>
+            <wp:positionV relativeFrom="paragraph">
+              <wp:posOffset>-26670</wp:posOffset>
+            </wp:positionV>
+            <wp:extent cx="3567430" cy="1996440"/>
+            <wp:effectExtent l="0" t="0" r="0" b="3810"/>
+            <wp:wrapTight wrapText="bothSides">
+              <wp:wrapPolygon edited="0">
+                <wp:start x="0" y="0"/>
+                <wp:lineTo x="0" y="21435"/>
+                <wp:lineTo x="21454" y="21435"/>
+                <wp:lineTo x="21454" y="0"/>
+                <wp:lineTo x="0" y="0"/>
+              </wp:wrapPolygon>
+            </wp:wrapTight>
+            <wp:docPr id="45" name="Picture 45"/>
+            <wp:cNvGraphicFramePr>
+              <a:graphicFrameLocks xmlns:a="http://schemas.openxmlformats.org/drawingml/2006/main" noChangeAspect="1"/>
+            </wp:cNvGraphicFramePr>
+            <a:graphic xmlns:a="http://schemas.openxmlformats.org/drawingml/2006/main">
+              <a:graphicData uri="http://schemas.openxmlformats.org/drawingml/2006/picture">
+                <pic:pic xmlns:pic="http://schemas.openxmlformats.org/drawingml/2006/picture">
+                  <pic:nvPicPr>
+                    <pic:cNvPr id="0" name="Picture 60" descr="C:\Users\Nicole\AppData\Local\Microsoft\Windows\INetCache\Content.Word\HUD.PNG"/>
+                    <pic:cNvPicPr>
+                      <a:picLocks noChangeAspect="1" noChangeArrowheads="1"/>
+                    </pic:cNvPicPr>
+                  </pic:nvPicPr>
+                  <pic:blipFill>
+                    <a:blip r:embed="rId21" cstate="print">
+                      <a:extLst>
+                        <a:ext uri="{28A0092B-C50C-407E-A947-70E740481C1C}">
+                          <a14:useLocalDpi xmlns:a14="http://schemas.microsoft.com/office/drawing/2010/main" val="0"/>
+                        </a:ext>
+                      </a:extLst>
+                    </a:blip>
+                    <a:stretch>
+                      <a:fillRect/>
+                    </a:stretch>
+                  </pic:blipFill>
+                  <pic:spPr bwMode="auto">
+                    <a:xfrm>
+                      <a:off x="0" y="0"/>
+                      <a:ext cx="3567430" cy="1996440"/>
+                    </a:xfrm>
+                    <a:prstGeom prst="rect">
+                      <a:avLst/>
+                    </a:prstGeom>
+                    <a:noFill/>
+                    <a:ln>
+                      <a:noFill/>
+                    </a:ln>
+                  </pic:spPr>
+                </pic:pic>
+              </a:graphicData>
+            </a:graphic>
+            <wp14:sizeRelH relativeFrom="margin">
+              <wp14:pctWidth>0</wp14:pctWidth>
+            </wp14:sizeRelH>
+            <wp14:sizeRelV relativeFrom="margin">
+              <wp14:pctHeight>0</wp14:pctHeight>
+            </wp14:sizeRelV>
+          </wp:anchor>
+        </w:drawing>
+      </w:r>
+      <w:r>
+        <w:t xml:space="preserve"> </w:t>
+      </w:r>
+    </w:p>
+    <w:p>
+      <w:pPr>
+        <w:ind w:left="432"/>
+      </w:pPr>
+    </w:p>
+    <w:p>
+      <w:pPr>
+        <w:ind w:left="432"/>
+      </w:pPr>
+    </w:p>
+    <w:p>
+      <w:pPr>
+        <w:ind w:left="432"/>
+      </w:pPr>
+    </w:p>
+    <w:p>
+      <w:pPr>
+        <w:ind w:left="432"/>
+      </w:pPr>
+    </w:p>
+    <w:p>
+      <w:pPr>
+        <w:ind w:left="432"/>
+      </w:pPr>
+      <w:r>
+        <w:t xml:space="preserve"> </w:t>
+      </w:r>
+    </w:p>
+    <w:p>
+      <w:pPr>
+        <w:ind w:left="432"/>
+      </w:pPr>
+      <w:r>
+        <w:t>Screenshot with</w:t>
+      </w:r>
+      <w:r>
+        <w:t xml:space="preserve"> HUD</w:t>
+      </w:r>
+      <w:r>
+        <w:t xml:space="preserve"> Example</w:t>
+      </w:r>
+    </w:p>
+    <w:p>
+      <w:pPr>
+        <w:pStyle w:val="Heading2"/>
+        <w:ind w:left="432"/>
+      </w:pPr>
+      <w:bookmarkStart w:id="18" w:name="_Toc418561823"/>
+      <w:r>
+        <w:lastRenderedPageBreak/>
+        <w:t>Screenshots</w:t>
+      </w:r>
       <w:bookmarkEnd w:id="18"/>
     </w:p>
     <w:p>
       <w:pPr>
         <w:ind w:left="432"/>
-      </w:pPr>
-      <w:r>
-        <w:t>The Head’s Up Display should contain the score and level the player is on clearly displayed in the top right-hand corner, on top of everything.</w:t>
-      </w:r>
-    </w:p>
-    <w:p>
-      <w:pPr>
-        <w:ind w:left="576"/>
+        <w:rPr>
+          <w:lang w:val="en-GB"/>
+        </w:rPr>
+      </w:pPr>
+      <w:r>
+        <w:rPr>
+          <w:lang w:val="en-GB"/>
+        </w:rPr>
+        <w:pict w14:anchorId="64755384">
+          <v:shape id="_x0000_i1028" type="#_x0000_t75" style="width:279.6pt;height:157.8pt">
+            <v:imagedata r:id="rId22" o:title="ss1"/>
+          </v:shape>
+        </w:pict>
+      </w:r>
+      <w:r>
+        <w:rPr>
+          <w:lang w:val="en-GB"/>
+        </w:rPr>
+        <w:t xml:space="preserve">  </w:t>
+      </w:r>
+      <w:r>
+        <w:rPr>
+          <w:lang w:val="en-GB"/>
+        </w:rPr>
+        <w:t xml:space="preserve">Gameplay </w:t>
+      </w:r>
+      <w:r>
+        <w:rPr>
+          <w:lang w:val="en-GB"/>
+        </w:rPr>
+        <w:t xml:space="preserve">Example </w:t>
+      </w:r>
+      <w:r>
+        <w:rPr>
+          <w:lang w:val="en-GB"/>
+        </w:rPr>
+        <w:t>Screenshot #1</w:t>
+      </w:r>
+    </w:p>
+    <w:p>
+      <w:pPr>
+        <w:ind w:left="432"/>
+        <w:rPr>
+          <w:lang w:val="en-GB"/>
+        </w:rPr>
+      </w:pPr>
+      <w:r>
+        <w:rPr>
+          <w:lang w:val="en-GB"/>
+        </w:rPr>
+        <w:pict w14:anchorId="634E0445">
+          <v:shape id="_x0000_i1029" type="#_x0000_t75" style="width:279.6pt;height:157.2pt">
+            <v:imagedata r:id="rId23" o:title="ss2"/>
+          </v:shape>
+        </w:pict>
+      </w:r>
+      <w:r>
+        <w:rPr>
+          <w:lang w:val="en-GB"/>
+        </w:rPr>
+        <w:t xml:space="preserve"> </w:t>
+      </w:r>
+      <w:r>
+        <w:rPr>
+          <w:lang w:val="en-GB"/>
+        </w:rPr>
+        <w:t xml:space="preserve"> Gameplay </w:t>
+      </w:r>
+      <w:r>
+        <w:rPr>
+          <w:lang w:val="en-GB"/>
+        </w:rPr>
+        <w:t xml:space="preserve">Example </w:t>
+      </w:r>
+      <w:r>
+        <w:rPr>
+          <w:lang w:val="en-GB"/>
+        </w:rPr>
+        <w:t>Screenshot #2</w:t>
+      </w:r>
+    </w:p>
+    <w:p>
+      <w:pPr>
+        <w:ind w:left="432"/>
         <w:rPr>
           <w:lang w:val="en-GB"/>
         </w:rPr>
@@ -7976,7 +9555,7 @@
           <w:lang w:val="en-GB"/>
         </w:rPr>
       </w:pPr>
-      <w:bookmarkStart w:id="19" w:name="_Toc418384623"/>
+      <w:bookmarkStart w:id="19" w:name="_Toc418561824"/>
       <w:r>
         <w:rPr>
           <w:lang w:val="en-GB"/>
@@ -7992,7 +9571,7 @@
           <w:lang w:val="en-GB"/>
         </w:rPr>
       </w:pPr>
-      <w:bookmarkStart w:id="20" w:name="_Toc418384624"/>
+      <w:bookmarkStart w:id="20" w:name="_Toc418561825"/>
       <w:r>
         <w:rPr>
           <w:lang w:val="en-GB"/>
@@ -8036,7 +9615,7 @@
                     </pic:cNvPicPr>
                   </pic:nvPicPr>
                   <pic:blipFill>
-                    <a:blip r:embed="rId9" cstate="print">
+                    <a:blip r:embed="rId24" cstate="print">
                       <a:extLst>
                         <a:ext uri="{28A0092B-C50C-407E-A947-70E740481C1C}">
                           <a14:useLocalDpi xmlns:a14="http://schemas.microsoft.com/office/drawing/2010/main" val="0"/>
@@ -8082,11 +9661,12 @@
           <w:lang w:val="en-GB"/>
         </w:rPr>
       </w:pPr>
-      <w:bookmarkStart w:id="21" w:name="_Toc418384625"/>
-      <w:r>
-        <w:rPr>
-          <w:lang w:val="en-GB"/>
-        </w:rPr>
+      <w:bookmarkStart w:id="21" w:name="_Toc418561826"/>
+      <w:r>
+        <w:rPr>
+          <w:lang w:val="en-GB"/>
+        </w:rPr>
+        <w:lastRenderedPageBreak/>
         <w:t>Audio</w:t>
       </w:r>
       <w:bookmarkEnd w:id="21"/>
@@ -8102,175 +9682,7 @@
         <w:rPr>
           <w:lang w:val="en-GB"/>
         </w:rPr>
-        <w:t>This section will contain all audio information, in the following format:</w:t>
-      </w:r>
-      <w:r>
-        <w:rPr>
-          <w:lang w:val="en-GB"/>
-        </w:rPr>
-        <w:br/>
-        <w:t xml:space="preserve">Song/Clip Name: </w:t>
-      </w:r>
-      <w:r>
-        <w:rPr>
-          <w:lang w:val="en-GB"/>
-        </w:rPr>
-        <w:sym w:font="Wingdings" w:char="F0DF"/>
-      </w:r>
-      <w:r>
-        <w:rPr>
-          <w:lang w:val="en-GB"/>
-        </w:rPr>
-        <w:t xml:space="preserve"> This will contain only the name of the song or the clip</w:t>
-      </w:r>
-      <w:r>
-        <w:rPr>
-          <w:lang w:val="en-GB"/>
-        </w:rPr>
-        <w:br/>
-        <w:t xml:space="preserve">Artist (if applicable): </w:t>
-      </w:r>
-      <w:r>
-        <w:rPr>
-          <w:lang w:val="en-GB"/>
-        </w:rPr>
-        <w:sym w:font="Wingdings" w:char="F0DF"/>
-      </w:r>
-      <w:r>
-        <w:rPr>
-          <w:lang w:val="en-GB"/>
-        </w:rPr>
-        <w:t xml:space="preserve"> This will contain only the name of the artist, if not found, use </w:t>
-      </w:r>
-      <w:r>
-        <w:rPr>
-          <w:b/>
-          <w:lang w:val="en-GB"/>
-        </w:rPr>
-        <w:t>N/A</w:t>
-      </w:r>
-      <w:r>
-        <w:rPr>
-          <w:lang w:val="en-GB"/>
-        </w:rPr>
-        <w:br/>
-        <w:t xml:space="preserve">In Game Use: </w:t>
-      </w:r>
-      <w:r>
-        <w:rPr>
-          <w:lang w:val="en-GB"/>
-        </w:rPr>
-        <w:sym w:font="Wingdings" w:char="F0DF"/>
-      </w:r>
-      <w:r>
-        <w:rPr>
-          <w:lang w:val="en-GB"/>
-        </w:rPr>
-        <w:t xml:space="preserve"> This will contain where it is used in the game</w:t>
-      </w:r>
-      <w:r>
-        <w:rPr>
-          <w:lang w:val="en-GB"/>
-        </w:rPr>
-        <w:br/>
-      </w:r>
-      <w:r>
-        <w:rPr>
-          <w:lang w:val="en-GB"/>
-        </w:rPr>
-        <w:lastRenderedPageBreak/>
-        <w:t xml:space="preserve">Credit: Yes/No </w:t>
-      </w:r>
-      <w:r>
-        <w:rPr>
-          <w:lang w:val="en-GB"/>
-        </w:rPr>
-        <w:sym w:font="Wingdings" w:char="F0DF"/>
-      </w:r>
-      <w:r>
-        <w:rPr>
-          <w:lang w:val="en-GB"/>
-        </w:rPr>
-        <w:t xml:space="preserve"> This is whether or not the artist wishes to be credited for their work, if Artist is </w:t>
-      </w:r>
-      <w:r>
-        <w:rPr>
-          <w:b/>
-          <w:lang w:val="en-GB"/>
-        </w:rPr>
-        <w:t>N/A</w:t>
-      </w:r>
-      <w:r>
-        <w:rPr>
-          <w:lang w:val="en-GB"/>
-        </w:rPr>
-        <w:t xml:space="preserve"> use </w:t>
-      </w:r>
-      <w:r>
-        <w:rPr>
-          <w:b/>
-          <w:lang w:val="en-GB"/>
-        </w:rPr>
-        <w:t>No</w:t>
-      </w:r>
-      <w:r>
-        <w:rPr>
-          <w:lang w:val="en-GB"/>
-        </w:rPr>
-        <w:br/>
-      </w:r>
-      <w:r>
-        <w:rPr>
-          <w:lang w:val="en-GB"/>
-        </w:rPr>
-        <w:br/>
-      </w:r>
-      <w:r>
-        <w:rPr>
-          <w:b/>
-          <w:lang w:val="en-GB"/>
-        </w:rPr>
-        <w:t>Example:</w:t>
-      </w:r>
-      <w:r>
-        <w:rPr>
-          <w:lang w:val="en-GB"/>
-        </w:rPr>
-        <w:br/>
-        <w:t xml:space="preserve">Name: </w:t>
-      </w:r>
-      <w:r>
-        <w:rPr>
-          <w:lang w:val="en-GB"/>
-        </w:rPr>
-        <w:t>Animal Noise</w:t>
-      </w:r>
-      <w:r>
-        <w:rPr>
-          <w:lang w:val="en-GB"/>
-        </w:rPr>
-        <w:br/>
-        <w:t>Artist: N/A</w:t>
-      </w:r>
-      <w:r>
-        <w:rPr>
-          <w:lang w:val="en-GB"/>
-        </w:rPr>
-        <w:br/>
-        <w:t xml:space="preserve">In Game Use: On </w:t>
-      </w:r>
-      <w:r>
-        <w:rPr>
-          <w:lang w:val="en-GB"/>
-        </w:rPr>
-        <w:t>Clicking/Tapping an Animal</w:t>
-      </w:r>
-      <w:r>
-        <w:rPr>
-          <w:lang w:val="en-GB"/>
-        </w:rPr>
-        <w:br/>
-        <w:t>Credit: No</w:t>
+        <w:t>There is an ambient track suited for this game that is on a loop playing in the background. Each animal will have its own sound effect that is triggered when the animal is clicked or tapped. There will also be a sound effect for when a word is misspelled.</w:t>
       </w:r>
     </w:p>
     <w:p>
@@ -8285,7 +9697,7 @@
       <w:pPr>
         <w:pStyle w:val="Heading1"/>
       </w:pPr>
-      <w:bookmarkStart w:id="22" w:name="_Toc418384626"/>
+      <w:bookmarkStart w:id="22" w:name="_Toc418561827"/>
       <w:r>
         <w:t>Notes</w:t>
       </w:r>
@@ -8296,37 +9708,68 @@
         <w:ind w:left="432"/>
       </w:pPr>
       <w:r>
-        <w:t xml:space="preserve">This section will contain any important notes, such as copyright information for any art or </w:t>
-      </w:r>
-      <w:r>
-        <w:t>audio</w:t>
-      </w:r>
-      <w:r>
-        <w:t xml:space="preserve"> that is not suited for other places in the document.</w:t>
-      </w:r>
-    </w:p>
-    <w:p>
-      <w:pPr>
-        <w:ind w:left="432"/>
-      </w:pPr>
-      <w:r>
-        <w:t>Artwork will be all original, audio may not be.</w:t>
-      </w:r>
-    </w:p>
-    <w:p>
-      <w:pPr>
-        <w:ind w:left="432"/>
+        <w:t xml:space="preserve">This section </w:t>
+      </w:r>
+      <w:r>
+        <w:t>contain</w:t>
+      </w:r>
+      <w:r>
+        <w:t>s</w:t>
+      </w:r>
+      <w:r>
+        <w:t xml:space="preserve"> important notes that </w:t>
+      </w:r>
+      <w:r>
+        <w:t>are</w:t>
+      </w:r>
+      <w:r>
+        <w:t xml:space="preserve"> not suited for other places in the document.</w:t>
+      </w:r>
+    </w:p>
+    <w:p>
+      <w:pPr>
+        <w:pStyle w:val="ListParagraph"/>
+        <w:numPr>
+          <w:ilvl w:val="0"/>
+          <w:numId w:val="26"/>
+        </w:numPr>
+      </w:pPr>
+      <w:r>
+        <w:t>Artwork will be all original, audio may not be</w:t>
+      </w:r>
+      <w:r>
+        <w:t xml:space="preserve"> (i.e. sound effects).</w:t>
+      </w:r>
+    </w:p>
+    <w:p>
+      <w:pPr>
+        <w:pStyle w:val="ListParagraph"/>
+        <w:numPr>
+          <w:ilvl w:val="0"/>
+          <w:numId w:val="26"/>
+        </w:numPr>
+      </w:pPr>
+      <w:r>
+        <w:t>Pause may not get implemented on HUD as pause can be achieved other ways on the users’ mobile device.</w:t>
+      </w:r>
+      <w:bookmarkStart w:id="23" w:name="_GoBack"/>
+      <w:bookmarkEnd w:id="23"/>
+    </w:p>
+    <w:p>
+      <w:pPr>
+        <w:pStyle w:val="ListParagraph"/>
+        <w:ind w:left="1152"/>
       </w:pPr>
     </w:p>
     <w:p>
       <w:pPr>
         <w:pStyle w:val="Heading1"/>
       </w:pPr>
-      <w:bookmarkStart w:id="23" w:name="_Toc418384627"/>
+      <w:bookmarkStart w:id="24" w:name="_Toc418561828"/>
       <w:r>
         <w:t>Wish list</w:t>
       </w:r>
-      <w:bookmarkEnd w:id="23"/>
+      <w:bookmarkEnd w:id="24"/>
     </w:p>
     <w:p>
       <w:pPr>
@@ -8362,40 +9805,37 @@
       <w:r>
         <w:t>Customization</w:t>
       </w:r>
+      <w:r>
+        <w:t xml:space="preserve"> and/or </w:t>
+      </w:r>
+      <w:r>
+        <w:t>O</w:t>
+      </w:r>
+      <w:r>
+        <w:t xml:space="preserve">ptions </w:t>
+      </w:r>
+      <w:r>
+        <w:t>M</w:t>
+      </w:r>
+      <w:r>
+        <w:t>enu</w:t>
+      </w:r>
     </w:p>
     <w:p>
       <w:pPr>
         <w:pStyle w:val="ListParagraph"/>
-        <w:ind w:left="792"/>
+        <w:ind w:left="1080"/>
       </w:pPr>
     </w:p>
     <w:p>
       <w:pPr>
         <w:pStyle w:val="Heading1"/>
       </w:pPr>
-      <w:bookmarkStart w:id="24" w:name="_Toc418384628"/>
+      <w:bookmarkStart w:id="25" w:name="_Toc418561829"/>
       <w:r>
         <w:t>Development Technical Milestones</w:t>
       </w:r>
-      <w:bookmarkEnd w:id="24"/>
-    </w:p>
-    <w:p>
-      <w:pPr>
-        <w:spacing w:after="0"/>
-        <w:ind w:left="432"/>
-      </w:pPr>
-      <w:r>
-        <w:t>The following describes the technical goals that are required to be met during the development phases of the creation of the game along with their respective deadlines.</w:t>
-      </w:r>
-    </w:p>
-    <w:p>
-      <w:pPr>
-        <w:spacing w:after="0"/>
-        <w:ind w:left="432"/>
-      </w:pPr>
-      <w:r>
-        <w:t xml:space="preserve"> </w:t>
-      </w:r>
+      <w:bookmarkEnd w:id="25"/>
     </w:p>
     <w:p>
       <w:pPr>
@@ -8404,14 +9844,20 @@
           <w:sz w:val="28"/>
         </w:rPr>
       </w:pPr>
-      <w:bookmarkStart w:id="25" w:name="_Toc418384629"/>
+      <w:bookmarkStart w:id="26" w:name="_Toc418561830"/>
       <w:r>
         <w:rPr>
           <w:sz w:val="28"/>
         </w:rPr>
+        <w:t xml:space="preserve">Milestone 1 - </w:t>
+      </w:r>
+      <w:r>
+        <w:rPr>
+          <w:sz w:val="28"/>
+        </w:rPr>
         <w:t>Alpha Version</w:t>
       </w:r>
-      <w:bookmarkEnd w:id="25"/>
+      <w:bookmarkEnd w:id="26"/>
     </w:p>
     <w:p>
       <w:pPr>
@@ -8494,14 +9940,20 @@
           <w:sz w:val="28"/>
         </w:rPr>
       </w:pPr>
-      <w:bookmarkStart w:id="26" w:name="_Toc418384630"/>
+      <w:bookmarkStart w:id="27" w:name="_Toc418561831"/>
       <w:r>
         <w:rPr>
           <w:sz w:val="28"/>
         </w:rPr>
+        <w:t xml:space="preserve">Milestone 2 - </w:t>
+      </w:r>
+      <w:r>
+        <w:rPr>
+          <w:sz w:val="28"/>
+        </w:rPr>
         <w:t>Beta Version</w:t>
       </w:r>
-      <w:bookmarkEnd w:id="26"/>
+      <w:bookmarkEnd w:id="27"/>
     </w:p>
     <w:p>
       <w:pPr>
@@ -8550,7 +10002,6 @@
         </w:numPr>
       </w:pPr>
       <w:r>
-        <w:lastRenderedPageBreak/>
         <w:t>All described in the Alpha Phase needs to be properly implemented including tidying code structures, scripts, organization and fixing any issues or bugs that may be occurri</w:t>
       </w:r>
       <w:r>
@@ -8612,14 +10063,21 @@
           <w:sz w:val="28"/>
         </w:rPr>
       </w:pPr>
-      <w:bookmarkStart w:id="27" w:name="_Toc418384631"/>
+      <w:bookmarkStart w:id="28" w:name="_Toc418561832"/>
       <w:r>
         <w:rPr>
           <w:sz w:val="28"/>
         </w:rPr>
+        <w:lastRenderedPageBreak/>
+        <w:t xml:space="preserve">Milestone 3 - </w:t>
+      </w:r>
+      <w:r>
+        <w:rPr>
+          <w:sz w:val="28"/>
+        </w:rPr>
         <w:t>Silver Version</w:t>
       </w:r>
-      <w:bookmarkEnd w:id="27"/>
+      <w:bookmarkEnd w:id="28"/>
     </w:p>
     <w:p>
       <w:pPr>
@@ -8708,14 +10166,20 @@
           <w:sz w:val="28"/>
         </w:rPr>
       </w:pPr>
-      <w:bookmarkStart w:id="28" w:name="_Toc418384632"/>
+      <w:bookmarkStart w:id="29" w:name="_Toc418561833"/>
       <w:r>
         <w:rPr>
           <w:sz w:val="28"/>
         </w:rPr>
+        <w:t xml:space="preserve">Milestone 4 - </w:t>
+      </w:r>
+      <w:r>
+        <w:rPr>
+          <w:sz w:val="28"/>
+        </w:rPr>
         <w:t>Gold Version</w:t>
       </w:r>
-      <w:bookmarkEnd w:id="28"/>
+      <w:bookmarkEnd w:id="29"/>
     </w:p>
     <w:p>
       <w:pPr>
@@ -8870,7 +10334,7 @@
       </w:r>
     </w:p>
     <w:sectPr>
-      <w:footerReference w:type="default" r:id="rId10"/>
+      <w:footerReference w:type="default" r:id="rId25"/>
       <w:pgSz w:w="12240" w:h="15840"/>
       <w:pgMar w:top="1440" w:right="1440" w:bottom="1440" w:left="1440" w:header="708" w:footer="708" w:gutter="0"/>
       <w:pgNumType w:start="0"/>
@@ -8917,6 +10381,7 @@
         <w:docPartUnique/>
       </w:docPartObj>
     </w:sdtPr>
+    <w:sdtEndPr/>
     <w:sdtContent>
       <w:p>
         <w:pPr>
@@ -9015,7 +10480,7 @@
                                     <w:sz w:val="18"/>
                                     <w:szCs w:val="18"/>
                                   </w:rPr>
-                                  <w:t>5</w:t>
+                                  <w:t>8</w:t>
                                 </w:r>
                                 <w:r>
                                   <w:rPr>
@@ -9196,7 +10661,7 @@
                               <w:sz w:val="18"/>
                               <w:szCs w:val="18"/>
                             </w:rPr>
-                            <w:t>5</w:t>
+                            <w:t>8</w:t>
                           </w:r>
                           <w:r>
                             <w:rPr>
@@ -10306,7 +11771,7 @@
       <w:lvlText w:val=""/>
       <w:lvlJc w:val="left"/>
       <w:pPr>
-        <w:ind w:left="792" w:hanging="360"/>
+        <w:ind w:left="1080" w:hanging="360"/>
       </w:pPr>
       <w:rPr>
         <w:rFonts w:ascii="Symbol" w:hAnsi="Symbol" w:hint="default"/>
@@ -10318,7 +11783,7 @@
       <w:lvlText w:val="o"/>
       <w:lvlJc w:val="left"/>
       <w:pPr>
-        <w:ind w:left="1512" w:hanging="360"/>
+        <w:ind w:left="1800" w:hanging="360"/>
       </w:pPr>
       <w:rPr>
         <w:rFonts w:ascii="Courier New" w:hAnsi="Courier New" w:cs="Courier New" w:hint="default"/>
@@ -10330,7 +11795,7 @@
       <w:lvlText w:val=""/>
       <w:lvlJc w:val="left"/>
       <w:pPr>
-        <w:ind w:left="2232" w:hanging="360"/>
+        <w:ind w:left="2520" w:hanging="360"/>
       </w:pPr>
       <w:rPr>
         <w:rFonts w:ascii="Wingdings" w:hAnsi="Wingdings" w:hint="default"/>
@@ -10342,7 +11807,7 @@
       <w:lvlText w:val=""/>
       <w:lvlJc w:val="left"/>
       <w:pPr>
-        <w:ind w:left="2952" w:hanging="360"/>
+        <w:ind w:left="3240" w:hanging="360"/>
       </w:pPr>
       <w:rPr>
         <w:rFonts w:ascii="Symbol" w:hAnsi="Symbol" w:hint="default"/>
@@ -10354,7 +11819,7 @@
       <w:lvlText w:val="o"/>
       <w:lvlJc w:val="left"/>
       <w:pPr>
-        <w:ind w:left="3672" w:hanging="360"/>
+        <w:ind w:left="3960" w:hanging="360"/>
       </w:pPr>
       <w:rPr>
         <w:rFonts w:ascii="Courier New" w:hAnsi="Courier New" w:cs="Courier New" w:hint="default"/>
@@ -10366,7 +11831,7 @@
       <w:lvlText w:val=""/>
       <w:lvlJc w:val="left"/>
       <w:pPr>
-        <w:ind w:left="4392" w:hanging="360"/>
+        <w:ind w:left="4680" w:hanging="360"/>
       </w:pPr>
       <w:rPr>
         <w:rFonts w:ascii="Wingdings" w:hAnsi="Wingdings" w:hint="default"/>
@@ -10378,7 +11843,7 @@
       <w:lvlText w:val=""/>
       <w:lvlJc w:val="left"/>
       <w:pPr>
-        <w:ind w:left="5112" w:hanging="360"/>
+        <w:ind w:left="5400" w:hanging="360"/>
       </w:pPr>
       <w:rPr>
         <w:rFonts w:ascii="Symbol" w:hAnsi="Symbol" w:hint="default"/>
@@ -10390,7 +11855,7 @@
       <w:lvlText w:val="o"/>
       <w:lvlJc w:val="left"/>
       <w:pPr>
-        <w:ind w:left="5832" w:hanging="360"/>
+        <w:ind w:left="6120" w:hanging="360"/>
       </w:pPr>
       <w:rPr>
         <w:rFonts w:ascii="Courier New" w:hAnsi="Courier New" w:cs="Courier New" w:hint="default"/>
@@ -10402,7 +11867,7 @@
       <w:lvlText w:val=""/>
       <w:lvlJc w:val="left"/>
       <w:pPr>
-        <w:ind w:left="6552" w:hanging="360"/>
+        <w:ind w:left="6840" w:hanging="360"/>
       </w:pPr>
       <w:rPr>
         <w:rFonts w:ascii="Wingdings" w:hAnsi="Wingdings" w:hint="default"/>
@@ -11179,6 +12644,119 @@
     </w:lvl>
   </w:abstractNum>
   <w:abstractNum w:abstractNumId="19">
+    <w:nsid w:val="51AA372D"/>
+    <w:multiLevelType w:val="hybridMultilevel"/>
+    <w:tmpl w:val="E7369B5A"/>
+    <w:lvl w:ilvl="0" w:tplc="10090001">
+      <w:start w:val="1"/>
+      <w:numFmt w:val="bullet"/>
+      <w:lvlText w:val=""/>
+      <w:lvlJc w:val="left"/>
+      <w:pPr>
+        <w:ind w:left="1152" w:hanging="360"/>
+      </w:pPr>
+      <w:rPr>
+        <w:rFonts w:ascii="Symbol" w:hAnsi="Symbol" w:hint="default"/>
+      </w:rPr>
+    </w:lvl>
+    <w:lvl w:ilvl="1" w:tplc="10090003" w:tentative="1">
+      <w:start w:val="1"/>
+      <w:numFmt w:val="bullet"/>
+      <w:lvlText w:val="o"/>
+      <w:lvlJc w:val="left"/>
+      <w:pPr>
+        <w:ind w:left="1872" w:hanging="360"/>
+      </w:pPr>
+      <w:rPr>
+        <w:rFonts w:ascii="Courier New" w:hAnsi="Courier New" w:cs="Courier New" w:hint="default"/>
+      </w:rPr>
+    </w:lvl>
+    <w:lvl w:ilvl="2" w:tplc="10090005" w:tentative="1">
+      <w:start w:val="1"/>
+      <w:numFmt w:val="bullet"/>
+      <w:lvlText w:val=""/>
+      <w:lvlJc w:val="left"/>
+      <w:pPr>
+        <w:ind w:left="2592" w:hanging="360"/>
+      </w:pPr>
+      <w:rPr>
+        <w:rFonts w:ascii="Wingdings" w:hAnsi="Wingdings" w:hint="default"/>
+      </w:rPr>
+    </w:lvl>
+    <w:lvl w:ilvl="3" w:tplc="10090001" w:tentative="1">
+      <w:start w:val="1"/>
+      <w:numFmt w:val="bullet"/>
+      <w:lvlText w:val=""/>
+      <w:lvlJc w:val="left"/>
+      <w:pPr>
+        <w:ind w:left="3312" w:hanging="360"/>
+      </w:pPr>
+      <w:rPr>
+        <w:rFonts w:ascii="Symbol" w:hAnsi="Symbol" w:hint="default"/>
+      </w:rPr>
+    </w:lvl>
+    <w:lvl w:ilvl="4" w:tplc="10090003" w:tentative="1">
+      <w:start w:val="1"/>
+      <w:numFmt w:val="bullet"/>
+      <w:lvlText w:val="o"/>
+      <w:lvlJc w:val="left"/>
+      <w:pPr>
+        <w:ind w:left="4032" w:hanging="360"/>
+      </w:pPr>
+      <w:rPr>
+        <w:rFonts w:ascii="Courier New" w:hAnsi="Courier New" w:cs="Courier New" w:hint="default"/>
+      </w:rPr>
+    </w:lvl>
+    <w:lvl w:ilvl="5" w:tplc="10090005" w:tentative="1">
+      <w:start w:val="1"/>
+      <w:numFmt w:val="bullet"/>
+      <w:lvlText w:val=""/>
+      <w:lvlJc w:val="left"/>
+      <w:pPr>
+        <w:ind w:left="4752" w:hanging="360"/>
+      </w:pPr>
+      <w:rPr>
+        <w:rFonts w:ascii="Wingdings" w:hAnsi="Wingdings" w:hint="default"/>
+      </w:rPr>
+    </w:lvl>
+    <w:lvl w:ilvl="6" w:tplc="10090001" w:tentative="1">
+      <w:start w:val="1"/>
+      <w:numFmt w:val="bullet"/>
+      <w:lvlText w:val=""/>
+      <w:lvlJc w:val="left"/>
+      <w:pPr>
+        <w:ind w:left="5472" w:hanging="360"/>
+      </w:pPr>
+      <w:rPr>
+        <w:rFonts w:ascii="Symbol" w:hAnsi="Symbol" w:hint="default"/>
+      </w:rPr>
+    </w:lvl>
+    <w:lvl w:ilvl="7" w:tplc="10090003" w:tentative="1">
+      <w:start w:val="1"/>
+      <w:numFmt w:val="bullet"/>
+      <w:lvlText w:val="o"/>
+      <w:lvlJc w:val="left"/>
+      <w:pPr>
+        <w:ind w:left="6192" w:hanging="360"/>
+      </w:pPr>
+      <w:rPr>
+        <w:rFonts w:ascii="Courier New" w:hAnsi="Courier New" w:cs="Courier New" w:hint="default"/>
+      </w:rPr>
+    </w:lvl>
+    <w:lvl w:ilvl="8" w:tplc="10090005" w:tentative="1">
+      <w:start w:val="1"/>
+      <w:numFmt w:val="bullet"/>
+      <w:lvlText w:val=""/>
+      <w:lvlJc w:val="left"/>
+      <w:pPr>
+        <w:ind w:left="6912" w:hanging="360"/>
+      </w:pPr>
+      <w:rPr>
+        <w:rFonts w:ascii="Wingdings" w:hAnsi="Wingdings" w:hint="default"/>
+      </w:rPr>
+    </w:lvl>
+  </w:abstractNum>
+  <w:abstractNum w:abstractNumId="20">
     <w:nsid w:val="5565537B"/>
     <w:multiLevelType w:val="hybridMultilevel"/>
     <w:tmpl w:val="E3DAB8D2"/>
@@ -11268,7 +12846,7 @@
       </w:pPr>
     </w:lvl>
   </w:abstractNum>
-  <w:abstractNum w:abstractNumId="20">
+  <w:abstractNum w:abstractNumId="21">
     <w:nsid w:val="63370C7B"/>
     <w:multiLevelType w:val="hybridMultilevel"/>
     <w:tmpl w:val="F1328CF4"/>
@@ -11381,7 +12959,7 @@
       </w:rPr>
     </w:lvl>
   </w:abstractNum>
-  <w:abstractNum w:abstractNumId="21">
+  <w:abstractNum w:abstractNumId="22">
     <w:nsid w:val="67573758"/>
     <w:multiLevelType w:val="hybridMultilevel"/>
     <w:tmpl w:val="DF427D3A"/>
@@ -11494,7 +13072,7 @@
       </w:rPr>
     </w:lvl>
   </w:abstractNum>
-  <w:abstractNum w:abstractNumId="22">
+  <w:abstractNum w:abstractNumId="23">
     <w:nsid w:val="69CD2C45"/>
     <w:multiLevelType w:val="hybridMultilevel"/>
     <w:tmpl w:val="386CFF2E"/>
@@ -11584,7 +13162,7 @@
       </w:pPr>
     </w:lvl>
   </w:abstractNum>
-  <w:abstractNum w:abstractNumId="23">
+  <w:abstractNum w:abstractNumId="24">
     <w:nsid w:val="6A6D3329"/>
     <w:multiLevelType w:val="hybridMultilevel"/>
     <w:tmpl w:val="B9847B74"/>
@@ -11673,7 +13251,7 @@
       </w:pPr>
     </w:lvl>
   </w:abstractNum>
-  <w:abstractNum w:abstractNumId="24">
+  <w:abstractNum w:abstractNumId="25">
     <w:nsid w:val="6FAB41A4"/>
     <w:multiLevelType w:val="hybridMultilevel"/>
     <w:tmpl w:val="C76E5858"/>
@@ -11805,10 +13383,10 @@
     <w:abstractNumId w:val="17"/>
   </w:num>
   <w:num w:numId="7">
-    <w:abstractNumId w:val="19"/>
+    <w:abstractNumId w:val="20"/>
   </w:num>
   <w:num w:numId="8">
-    <w:abstractNumId w:val="22"/>
+    <w:abstractNumId w:val="23"/>
   </w:num>
   <w:num w:numId="9">
     <w:abstractNumId w:val="9"/>
@@ -11820,7 +13398,7 @@
     <w:abstractNumId w:val="0"/>
   </w:num>
   <w:num w:numId="12">
-    <w:abstractNumId w:val="23"/>
+    <w:abstractNumId w:val="24"/>
   </w:num>
   <w:num w:numId="13">
     <w:abstractNumId w:val="18"/>
@@ -11841,7 +13419,7 @@
     <w:abstractNumId w:val="1"/>
   </w:num>
   <w:num w:numId="19">
-    <w:abstractNumId w:val="24"/>
+    <w:abstractNumId w:val="25"/>
   </w:num>
   <w:num w:numId="20">
     <w:abstractNumId w:val="10"/>
@@ -11856,10 +13434,13 @@
     <w:abstractNumId w:val="6"/>
   </w:num>
   <w:num w:numId="24">
-    <w:abstractNumId w:val="20"/>
+    <w:abstractNumId w:val="21"/>
   </w:num>
   <w:num w:numId="25">
-    <w:abstractNumId w:val="21"/>
+    <w:abstractNumId w:val="22"/>
+  </w:num>
+  <w:num w:numId="26">
+    <w:abstractNumId w:val="19"/>
   </w:num>
 </w:numbering>
 </file>
@@ -13033,6 +14614,26 @@
     <w:uiPriority w:val="99"/>
     <w:rsid w:val="00886944"/>
   </w:style>
+  <w:style w:type="paragraph" w:styleId="Caption">
+    <w:name w:val="caption"/>
+    <w:basedOn w:val="Normal"/>
+    <w:next w:val="Normal"/>
+    <w:uiPriority w:val="35"/>
+    <w:semiHidden/>
+    <w:unhideWhenUsed/>
+    <w:qFormat/>
+    <w:rsid w:val="00B60F7E"/>
+    <w:pPr>
+      <w:spacing w:after="200" w:line="240" w:lineRule="auto"/>
+    </w:pPr>
+    <w:rPr>
+      <w:i/>
+      <w:iCs/>
+      <w:color w:val="44546A" w:themeColor="text2"/>
+      <w:sz w:val="18"/>
+      <w:szCs w:val="18"/>
+    </w:rPr>
+  </w:style>
 </w:styles>
 </file>
 
@@ -13321,7 +14922,7 @@
 </file>
 
 <file path=customXml/itemProps2.xml><?xml version="1.0" encoding="utf-8"?>
-<ds:datastoreItem xmlns:ds="http://schemas.openxmlformats.org/officeDocument/2006/customXml" ds:itemID="{CD2CA03F-9BA5-4B87-B895-9AC743EE4F45}">
+<ds:datastoreItem xmlns:ds="http://schemas.openxmlformats.org/officeDocument/2006/customXml" ds:itemID="{42C02065-D7CD-42A5-8E14-E9BA8BABB5AC}">
   <ds:schemaRefs>
     <ds:schemaRef ds:uri="http://schemas.openxmlformats.org/officeDocument/2006/bibliography"/>
   </ds:schemaRefs>

</xml_diff>